<commit_message>
Updated with data description and exploration
</commit_message>
<xml_diff>
--- a/03_Project_Plan/08_Full_dataset.docx
+++ b/03_Project_Plan/08_Full_dataset.docx
@@ -43,23 +43,11 @@
       </w:r>
       <w:proofErr w:type="gramStart"/>
       <w:r>
-        <w:t>R</w:t>
-      </w:r>
-      <w:r>
-        <w:t>e</w:t>
-      </w:r>
-      <w:r>
-        <w:t>marks</w:t>
+        <w:t>Remarks</w:t>
       </w:r>
       <w:proofErr w:type="gramEnd"/>
       <w:r>
-        <w:t>. There are missing values in the dataset. Table 1 below provides a sample of the data for Dece</w:t>
-      </w:r>
-      <w:r>
-        <w:t>m</w:t>
-      </w:r>
-      <w:r>
-        <w:t>ber 2015.</w:t>
+        <w:t>. There are missing values in the dataset. Table 1 below provides a sample of the data for December 2015.</w:t>
       </w:r>
     </w:p>
     <w:p>
@@ -511,6 +499,7 @@
               <w:spacing w:after="0" w:line="240" w:lineRule="auto"/>
               <w:jc w:val="center"/>
             </w:pPr>
+            <w:bookmarkStart w:id="0" w:name="_GoBack" w:colFirst="9" w:colLast="9"/>
             <w:r>
               <w:rPr>
                 <w:rStyle w:val="None"/>
@@ -658,25 +647,7 @@
                 <w:szCs w:val="18"/>
                 <w:lang w:val="fr-FR"/>
               </w:rPr>
-              <w:t>Kram</w:t>
-            </w:r>
-            <w:r>
-              <w:rPr>
-                <w:rStyle w:val="None"/>
-                <w:sz w:val="18"/>
-                <w:szCs w:val="18"/>
-                <w:lang w:val="fr-FR"/>
-              </w:rPr>
-              <w:t>a</w:t>
-            </w:r>
-            <w:r>
-              <w:rPr>
-                <w:rStyle w:val="None"/>
-                <w:sz w:val="18"/>
-                <w:szCs w:val="18"/>
-                <w:lang w:val="fr-FR"/>
-              </w:rPr>
-              <w:t>torsk</w:t>
+              <w:t>Kramatorsk</w:t>
             </w:r>
           </w:p>
         </w:tc>
@@ -839,16 +810,372 @@
             <w:pPr>
               <w:pStyle w:val="BodyA"/>
               <w:spacing w:after="0" w:line="240" w:lineRule="auto"/>
-            </w:pPr>
-            <w:r>
-              <w:rPr>
-                <w:rStyle w:val="None"/>
-                <w:color w:val="FF0000"/>
+              <w:rPr>
+                <w:color w:val="auto"/>
+              </w:rPr>
+            </w:pPr>
+            <w:r>
+              <w:rPr>
+                <w:rStyle w:val="None"/>
+                <w:color w:val="auto"/>
                 <w:sz w:val="18"/>
                 <w:szCs w:val="18"/>
                 <w:u w:color="FF0000"/>
               </w:rPr>
               <w:t>TBC if they were just landmines</w:t>
+            </w:r>
+          </w:p>
+        </w:tc>
+      </w:tr>
+      <w:bookmarkEnd w:id="0"/>
+      <w:tr>
+        <w:trPr>
+          <w:trHeight w:val="620"/>
+          <w:jc w:val="center"/>
+        </w:trPr>
+        <w:tc>
+          <w:tcPr>
+            <w:tcW w:w="708" w:type="dxa"/>
+            <w:tcBorders>
+              <w:top w:val="single" w:sz="4" w:space="0" w:color="000000"/>
+              <w:left w:val="single" w:sz="8" w:space="0" w:color="000000"/>
+              <w:bottom w:val="single" w:sz="4" w:space="0" w:color="000000"/>
+              <w:right w:val="single" w:sz="4" w:space="0" w:color="000000"/>
+            </w:tcBorders>
+            <w:shd w:val="clear" w:color="auto" w:fill="auto"/>
+            <w:tcMar>
+              <w:top w:w="80" w:type="dxa"/>
+              <w:left w:w="80" w:type="dxa"/>
+              <w:bottom w:w="80" w:type="dxa"/>
+              <w:right w:w="80" w:type="dxa"/>
+            </w:tcMar>
+            <w:vAlign w:val="bottom"/>
+          </w:tcPr>
+          <w:p>
+            <w:pPr>
+              <w:pStyle w:val="BodyA"/>
+              <w:spacing w:after="0" w:line="240" w:lineRule="auto"/>
+              <w:jc w:val="center"/>
+            </w:pPr>
+            <w:r>
+              <w:rPr>
+                <w:rStyle w:val="None"/>
+                <w:sz w:val="18"/>
+                <w:szCs w:val="18"/>
+                <w:lang w:val="fr-FR"/>
+              </w:rPr>
+              <w:t>2015 DEC 09</w:t>
+            </w:r>
+          </w:p>
+        </w:tc>
+        <w:tc>
+          <w:tcPr>
+            <w:tcW w:w="897" w:type="dxa"/>
+            <w:tcBorders>
+              <w:top w:val="single" w:sz="4" w:space="0" w:color="000000"/>
+              <w:left w:val="single" w:sz="4" w:space="0" w:color="000000"/>
+              <w:bottom w:val="single" w:sz="4" w:space="0" w:color="000000"/>
+              <w:right w:val="single" w:sz="4" w:space="0" w:color="000000"/>
+            </w:tcBorders>
+            <w:shd w:val="clear" w:color="auto" w:fill="auto"/>
+            <w:tcMar>
+              <w:top w:w="80" w:type="dxa"/>
+              <w:left w:w="80" w:type="dxa"/>
+              <w:bottom w:w="80" w:type="dxa"/>
+              <w:right w:w="80" w:type="dxa"/>
+            </w:tcMar>
+            <w:vAlign w:val="bottom"/>
+          </w:tcPr>
+          <w:p>
+            <w:pPr>
+              <w:pStyle w:val="BodyA"/>
+              <w:spacing w:after="0" w:line="240" w:lineRule="auto"/>
+              <w:jc w:val="center"/>
+            </w:pPr>
+            <w:r>
+              <w:rPr>
+                <w:rStyle w:val="None"/>
+                <w:sz w:val="18"/>
+                <w:szCs w:val="18"/>
+                <w:lang w:val="fr-FR"/>
+              </w:rPr>
+              <w:t>UNKNOWN</w:t>
+            </w:r>
+          </w:p>
+        </w:tc>
+        <w:tc>
+          <w:tcPr>
+            <w:tcW w:w="280" w:type="dxa"/>
+            <w:tcBorders>
+              <w:top w:val="single" w:sz="4" w:space="0" w:color="000000"/>
+              <w:left w:val="single" w:sz="4" w:space="0" w:color="000000"/>
+              <w:bottom w:val="single" w:sz="4" w:space="0" w:color="000000"/>
+              <w:right w:val="single" w:sz="4" w:space="0" w:color="000000"/>
+            </w:tcBorders>
+            <w:shd w:val="clear" w:color="auto" w:fill="auto"/>
+            <w:tcMar>
+              <w:top w:w="80" w:type="dxa"/>
+              <w:left w:w="80" w:type="dxa"/>
+              <w:bottom w:w="80" w:type="dxa"/>
+              <w:right w:w="80" w:type="dxa"/>
+            </w:tcMar>
+            <w:vAlign w:val="bottom"/>
+          </w:tcPr>
+          <w:p>
+            <w:pPr>
+              <w:pStyle w:val="BodyA"/>
+              <w:spacing w:after="0" w:line="240" w:lineRule="auto"/>
+              <w:jc w:val="center"/>
+            </w:pPr>
+            <w:r>
+              <w:rPr>
+                <w:rStyle w:val="None"/>
+                <w:sz w:val="18"/>
+                <w:szCs w:val="18"/>
+                <w:lang w:val="fr-FR"/>
+              </w:rPr>
+              <w:t>0</w:t>
+            </w:r>
+          </w:p>
+        </w:tc>
+        <w:tc>
+          <w:tcPr>
+            <w:tcW w:w="279" w:type="dxa"/>
+            <w:tcBorders>
+              <w:top w:val="single" w:sz="4" w:space="0" w:color="000000"/>
+              <w:left w:val="single" w:sz="4" w:space="0" w:color="000000"/>
+              <w:bottom w:val="single" w:sz="4" w:space="0" w:color="000000"/>
+              <w:right w:val="single" w:sz="4" w:space="0" w:color="000000"/>
+            </w:tcBorders>
+            <w:shd w:val="clear" w:color="auto" w:fill="auto"/>
+            <w:tcMar>
+              <w:top w:w="80" w:type="dxa"/>
+              <w:left w:w="80" w:type="dxa"/>
+              <w:bottom w:w="80" w:type="dxa"/>
+              <w:right w:w="80" w:type="dxa"/>
+            </w:tcMar>
+            <w:vAlign w:val="bottom"/>
+          </w:tcPr>
+          <w:p>
+            <w:pPr>
+              <w:pStyle w:val="BodyA"/>
+              <w:spacing w:after="0" w:line="240" w:lineRule="auto"/>
+              <w:jc w:val="center"/>
+            </w:pPr>
+            <w:r>
+              <w:rPr>
+                <w:rStyle w:val="None"/>
+                <w:sz w:val="18"/>
+                <w:szCs w:val="18"/>
+                <w:lang w:val="fr-FR"/>
+              </w:rPr>
+              <w:t>0</w:t>
+            </w:r>
+          </w:p>
+        </w:tc>
+        <w:tc>
+          <w:tcPr>
+            <w:tcW w:w="853" w:type="dxa"/>
+            <w:tcBorders>
+              <w:top w:val="single" w:sz="4" w:space="0" w:color="000000"/>
+              <w:left w:val="single" w:sz="4" w:space="0" w:color="000000"/>
+              <w:bottom w:val="single" w:sz="4" w:space="0" w:color="000000"/>
+              <w:right w:val="single" w:sz="4" w:space="0" w:color="000000"/>
+            </w:tcBorders>
+            <w:shd w:val="clear" w:color="auto" w:fill="auto"/>
+            <w:tcMar>
+              <w:top w:w="80" w:type="dxa"/>
+              <w:left w:w="80" w:type="dxa"/>
+              <w:bottom w:w="80" w:type="dxa"/>
+              <w:right w:w="80" w:type="dxa"/>
+            </w:tcMar>
+            <w:vAlign w:val="bottom"/>
+          </w:tcPr>
+          <w:p>
+            <w:pPr>
+              <w:pStyle w:val="BodyA"/>
+              <w:spacing w:after="0" w:line="240" w:lineRule="auto"/>
+              <w:jc w:val="center"/>
+            </w:pPr>
+            <w:r>
+              <w:rPr>
+                <w:rStyle w:val="None"/>
+                <w:sz w:val="18"/>
+                <w:szCs w:val="18"/>
+                <w:lang w:val="fr-FR"/>
+              </w:rPr>
+              <w:t>Kharkiv</w:t>
+            </w:r>
+          </w:p>
+        </w:tc>
+        <w:tc>
+          <w:tcPr>
+            <w:tcW w:w="982" w:type="dxa"/>
+            <w:tcBorders>
+              <w:top w:val="single" w:sz="4" w:space="0" w:color="000000"/>
+              <w:left w:val="single" w:sz="4" w:space="0" w:color="000000"/>
+              <w:bottom w:val="single" w:sz="4" w:space="0" w:color="000000"/>
+              <w:right w:val="single" w:sz="4" w:space="0" w:color="000000"/>
+            </w:tcBorders>
+            <w:shd w:val="clear" w:color="auto" w:fill="auto"/>
+            <w:tcMar>
+              <w:top w:w="80" w:type="dxa"/>
+              <w:left w:w="80" w:type="dxa"/>
+              <w:bottom w:w="80" w:type="dxa"/>
+              <w:right w:w="80" w:type="dxa"/>
+            </w:tcMar>
+            <w:vAlign w:val="bottom"/>
+          </w:tcPr>
+          <w:p>
+            <w:pPr>
+              <w:pStyle w:val="BodyA"/>
+              <w:spacing w:after="0" w:line="240" w:lineRule="auto"/>
+              <w:jc w:val="center"/>
+            </w:pPr>
+            <w:r>
+              <w:rPr>
+                <w:rStyle w:val="None"/>
+                <w:sz w:val="18"/>
+                <w:szCs w:val="18"/>
+                <w:lang w:val="fr-FR"/>
+              </w:rPr>
+              <w:t>KHARKIV</w:t>
+            </w:r>
+          </w:p>
+        </w:tc>
+        <w:tc>
+          <w:tcPr>
+            <w:tcW w:w="1097" w:type="dxa"/>
+            <w:tcBorders>
+              <w:top w:val="single" w:sz="4" w:space="0" w:color="000000"/>
+              <w:left w:val="single" w:sz="4" w:space="0" w:color="000000"/>
+              <w:bottom w:val="single" w:sz="4" w:space="0" w:color="000000"/>
+              <w:right w:val="single" w:sz="4" w:space="0" w:color="000000"/>
+            </w:tcBorders>
+            <w:shd w:val="clear" w:color="auto" w:fill="auto"/>
+            <w:tcMar>
+              <w:top w:w="80" w:type="dxa"/>
+              <w:left w:w="80" w:type="dxa"/>
+              <w:bottom w:w="80" w:type="dxa"/>
+              <w:right w:w="80" w:type="dxa"/>
+            </w:tcMar>
+            <w:vAlign w:val="bottom"/>
+          </w:tcPr>
+          <w:p>
+            <w:pPr>
+              <w:pStyle w:val="BodyA"/>
+              <w:spacing w:after="0" w:line="240" w:lineRule="auto"/>
+              <w:jc w:val="center"/>
+            </w:pPr>
+            <w:r>
+              <w:rPr>
+                <w:rStyle w:val="None"/>
+                <w:sz w:val="18"/>
+                <w:szCs w:val="18"/>
+                <w:lang w:val="fr-FR"/>
+              </w:rPr>
+              <w:t>UKRAINE</w:t>
+            </w:r>
+          </w:p>
+        </w:tc>
+        <w:tc>
+          <w:tcPr>
+            <w:tcW w:w="1958" w:type="dxa"/>
+            <w:tcBorders>
+              <w:top w:val="single" w:sz="4" w:space="0" w:color="000000"/>
+              <w:left w:val="single" w:sz="4" w:space="0" w:color="000000"/>
+              <w:bottom w:val="single" w:sz="4" w:space="0" w:color="000000"/>
+              <w:right w:val="single" w:sz="4" w:space="0" w:color="000000"/>
+            </w:tcBorders>
+            <w:shd w:val="clear" w:color="auto" w:fill="auto"/>
+            <w:tcMar>
+              <w:top w:w="80" w:type="dxa"/>
+              <w:left w:w="80" w:type="dxa"/>
+              <w:bottom w:w="80" w:type="dxa"/>
+              <w:right w:w="80" w:type="dxa"/>
+            </w:tcMar>
+            <w:vAlign w:val="bottom"/>
+          </w:tcPr>
+          <w:p>
+            <w:pPr>
+              <w:pStyle w:val="BodyA"/>
+              <w:spacing w:after="0" w:line="240" w:lineRule="auto"/>
+            </w:pPr>
+            <w:r>
+              <w:rPr>
+                <w:rStyle w:val="None"/>
+                <w:sz w:val="18"/>
+                <w:szCs w:val="18"/>
+              </w:rPr>
+              <w:t>An IED was blown up in front of a ROSHEN shop</w:t>
+            </w:r>
+          </w:p>
+        </w:tc>
+        <w:tc>
+          <w:tcPr>
+            <w:tcW w:w="275" w:type="dxa"/>
+            <w:tcBorders>
+              <w:top w:val="single" w:sz="4" w:space="0" w:color="000000"/>
+              <w:left w:val="single" w:sz="4" w:space="0" w:color="000000"/>
+              <w:bottom w:val="single" w:sz="4" w:space="0" w:color="000000"/>
+              <w:right w:val="single" w:sz="4" w:space="0" w:color="000000"/>
+            </w:tcBorders>
+            <w:shd w:val="clear" w:color="auto" w:fill="auto"/>
+            <w:tcMar>
+              <w:top w:w="80" w:type="dxa"/>
+              <w:left w:w="80" w:type="dxa"/>
+              <w:bottom w:w="80" w:type="dxa"/>
+              <w:right w:w="80" w:type="dxa"/>
+            </w:tcMar>
+            <w:vAlign w:val="bottom"/>
+          </w:tcPr>
+          <w:p>
+            <w:pPr>
+              <w:pStyle w:val="BodyA"/>
+              <w:spacing w:after="0" w:line="240" w:lineRule="auto"/>
+              <w:jc w:val="center"/>
+            </w:pPr>
+            <w:r>
+              <w:rPr>
+                <w:rStyle w:val="None"/>
+                <w:sz w:val="18"/>
+                <w:szCs w:val="18"/>
+              </w:rPr>
+              <w:t> </w:t>
+            </w:r>
+          </w:p>
+        </w:tc>
+        <w:tc>
+          <w:tcPr>
+            <w:tcW w:w="2029" w:type="dxa"/>
+            <w:tcBorders>
+              <w:top w:val="single" w:sz="4" w:space="0" w:color="000000"/>
+              <w:left w:val="single" w:sz="4" w:space="0" w:color="000000"/>
+              <w:bottom w:val="single" w:sz="4" w:space="0" w:color="000000"/>
+              <w:right w:val="single" w:sz="8" w:space="0" w:color="000000"/>
+            </w:tcBorders>
+            <w:shd w:val="clear" w:color="auto" w:fill="auto"/>
+            <w:tcMar>
+              <w:top w:w="80" w:type="dxa"/>
+              <w:left w:w="80" w:type="dxa"/>
+              <w:bottom w:w="80" w:type="dxa"/>
+              <w:right w:w="80" w:type="dxa"/>
+            </w:tcMar>
+            <w:vAlign w:val="bottom"/>
+          </w:tcPr>
+          <w:p>
+            <w:pPr>
+              <w:pStyle w:val="BodyA"/>
+              <w:spacing w:after="0" w:line="240" w:lineRule="auto"/>
+            </w:pPr>
+            <w:r>
+              <w:rPr>
+                <w:rStyle w:val="None"/>
+                <w:sz w:val="18"/>
+                <w:szCs w:val="18"/>
+                <w:lang w:val="fr-FR"/>
+              </w:rPr>
+              <w:t xml:space="preserve">Shopping Center </w:t>
             </w:r>
           </w:p>
         </w:tc>
@@ -889,7 +1216,7 @@
                 <w:szCs w:val="18"/>
                 <w:lang w:val="fr-FR"/>
               </w:rPr>
-              <w:t>2015 DEC 09</w:t>
+              <w:t>2015 DEC 08</w:t>
             </w:r>
           </w:p>
         </w:tc>
@@ -924,25 +1251,7 @@
                 <w:szCs w:val="18"/>
                 <w:lang w:val="fr-FR"/>
               </w:rPr>
-              <w:t>UN</w:t>
-            </w:r>
-            <w:r>
-              <w:rPr>
-                <w:rStyle w:val="None"/>
-                <w:sz w:val="18"/>
-                <w:szCs w:val="18"/>
-                <w:lang w:val="fr-FR"/>
-              </w:rPr>
-              <w:t>K</w:t>
-            </w:r>
-            <w:r>
-              <w:rPr>
-                <w:rStyle w:val="None"/>
-                <w:sz w:val="18"/>
-                <w:szCs w:val="18"/>
-                <w:lang w:val="fr-FR"/>
-              </w:rPr>
-              <w:t>NOWN</w:t>
+              <w:t>UNKNOWN</w:t>
             </w:r>
           </w:p>
         </w:tc>
@@ -1047,7 +1356,7 @@
                 <w:szCs w:val="18"/>
                 <w:lang w:val="fr-FR"/>
               </w:rPr>
-              <w:t>Kharkiv</w:t>
+              <w:t>Kiev </w:t>
             </w:r>
           </w:p>
         </w:tc>
@@ -1082,7 +1391,7 @@
                 <w:szCs w:val="18"/>
                 <w:lang w:val="fr-FR"/>
               </w:rPr>
-              <w:t>KHARKIV</w:t>
+              <w:t> KIEV</w:t>
             </w:r>
           </w:p>
         </w:tc>
@@ -1117,7 +1426,7 @@
                 <w:szCs w:val="18"/>
                 <w:lang w:val="fr-FR"/>
               </w:rPr>
-              <w:t>UKRAINE</w:t>
+              <w:t>UKRAINE </w:t>
             </w:r>
           </w:p>
         </w:tc>
@@ -1150,7 +1459,25 @@
                 <w:sz w:val="18"/>
                 <w:szCs w:val="18"/>
               </w:rPr>
-              <w:t>An IED was blown up in front of a ROSHEN shop</w:t>
+              <w:t>A device was detonated against a restaurant (</w:t>
+            </w:r>
+            <w:proofErr w:type="spellStart"/>
+            <w:r>
+              <w:rPr>
+                <w:rStyle w:val="None"/>
+                <w:sz w:val="18"/>
+                <w:szCs w:val="18"/>
+              </w:rPr>
+              <w:t>L'Kafa</w:t>
+            </w:r>
+            <w:proofErr w:type="spellEnd"/>
+            <w:r>
+              <w:rPr>
+                <w:rStyle w:val="None"/>
+                <w:sz w:val="18"/>
+                <w:szCs w:val="18"/>
+              </w:rPr>
+              <w:t>)</w:t>
             </w:r>
           </w:p>
         </w:tc>
@@ -1218,8 +1545,39 @@
                 <w:szCs w:val="18"/>
                 <w:lang w:val="fr-FR"/>
               </w:rPr>
-              <w:t xml:space="preserve">Shopping Center </w:t>
-            </w:r>
+              <w:t xml:space="preserve">Boulevard </w:t>
+            </w:r>
+            <w:proofErr w:type="spellStart"/>
+            <w:r>
+              <w:rPr>
+                <w:rStyle w:val="None"/>
+                <w:sz w:val="18"/>
+                <w:szCs w:val="18"/>
+                <w:lang w:val="fr-FR"/>
+              </w:rPr>
+              <w:t>Lesi</w:t>
+            </w:r>
+            <w:proofErr w:type="spellEnd"/>
+            <w:r>
+              <w:rPr>
+                <w:rStyle w:val="None"/>
+                <w:sz w:val="18"/>
+                <w:szCs w:val="18"/>
+                <w:lang w:val="fr-FR"/>
+              </w:rPr>
+              <w:t xml:space="preserve"> </w:t>
+            </w:r>
+            <w:proofErr w:type="spellStart"/>
+            <w:r>
+              <w:rPr>
+                <w:rStyle w:val="None"/>
+                <w:sz w:val="18"/>
+                <w:szCs w:val="18"/>
+                <w:lang w:val="fr-FR"/>
+              </w:rPr>
+              <w:t>Ukrainian</w:t>
+            </w:r>
+            <w:proofErr w:type="spellEnd"/>
           </w:p>
         </w:tc>
       </w:tr>
@@ -1259,7 +1617,7 @@
                 <w:szCs w:val="18"/>
                 <w:lang w:val="fr-FR"/>
               </w:rPr>
-              <w:t>2015 DEC 08</w:t>
+              <w:t>2015 DEC 07</w:t>
             </w:r>
           </w:p>
         </w:tc>
@@ -1294,25 +1652,7 @@
                 <w:szCs w:val="18"/>
                 <w:lang w:val="fr-FR"/>
               </w:rPr>
-              <w:t>UN</w:t>
-            </w:r>
-            <w:r>
-              <w:rPr>
-                <w:rStyle w:val="None"/>
-                <w:sz w:val="18"/>
-                <w:szCs w:val="18"/>
-                <w:lang w:val="fr-FR"/>
-              </w:rPr>
-              <w:t>K</w:t>
-            </w:r>
-            <w:r>
-              <w:rPr>
-                <w:rStyle w:val="None"/>
-                <w:sz w:val="18"/>
-                <w:szCs w:val="18"/>
-                <w:lang w:val="fr-FR"/>
-              </w:rPr>
-              <w:t>NOWN</w:t>
+              <w:t>HOAX/FALSE</w:t>
             </w:r>
           </w:p>
         </w:tc>
@@ -1417,7 +1757,7 @@
                 <w:szCs w:val="18"/>
                 <w:lang w:val="fr-FR"/>
               </w:rPr>
-              <w:t>Kiev </w:t>
+              <w:t>Ivano-Frankivsk</w:t>
             </w:r>
           </w:p>
         </w:tc>
@@ -1452,7 +1792,7 @@
                 <w:szCs w:val="18"/>
                 <w:lang w:val="fr-FR"/>
               </w:rPr>
-              <w:t> KIEV</w:t>
+              <w:t>IVANO-FRANKIVSK</w:t>
             </w:r>
           </w:p>
         </w:tc>
@@ -1487,7 +1827,7 @@
                 <w:szCs w:val="18"/>
                 <w:lang w:val="fr-FR"/>
               </w:rPr>
-              <w:t>UKRAINE </w:t>
+              <w:t>UKRAINE</w:t>
             </w:r>
           </w:p>
         </w:tc>
@@ -1520,25 +1860,7 @@
                 <w:sz w:val="18"/>
                 <w:szCs w:val="18"/>
               </w:rPr>
-              <w:t>A device was detonated against a restaurant (</w:t>
-            </w:r>
-            <w:proofErr w:type="spellStart"/>
-            <w:r>
-              <w:rPr>
-                <w:rStyle w:val="None"/>
-                <w:sz w:val="18"/>
-                <w:szCs w:val="18"/>
-              </w:rPr>
-              <w:t>L'Kafa</w:t>
-            </w:r>
-            <w:proofErr w:type="spellEnd"/>
-            <w:r>
-              <w:rPr>
-                <w:rStyle w:val="None"/>
-                <w:sz w:val="18"/>
-                <w:szCs w:val="18"/>
-              </w:rPr>
-              <w:t>)</w:t>
+              <w:t>Call reporting IED - First Responders action - no explosive</w:t>
             </w:r>
           </w:p>
         </w:tc>
@@ -1606,39 +1928,8 @@
                 <w:szCs w:val="18"/>
                 <w:lang w:val="fr-FR"/>
               </w:rPr>
-              <w:t xml:space="preserve">Boulevard </w:t>
-            </w:r>
-            <w:proofErr w:type="spellStart"/>
-            <w:r>
-              <w:rPr>
-                <w:rStyle w:val="None"/>
-                <w:sz w:val="18"/>
-                <w:szCs w:val="18"/>
-                <w:lang w:val="fr-FR"/>
-              </w:rPr>
-              <w:t>Lesi</w:t>
-            </w:r>
-            <w:proofErr w:type="spellEnd"/>
-            <w:r>
-              <w:rPr>
-                <w:rStyle w:val="None"/>
-                <w:sz w:val="18"/>
-                <w:szCs w:val="18"/>
-                <w:lang w:val="fr-FR"/>
-              </w:rPr>
-              <w:t xml:space="preserve"> </w:t>
-            </w:r>
-            <w:proofErr w:type="spellStart"/>
-            <w:r>
-              <w:rPr>
-                <w:rStyle w:val="None"/>
-                <w:sz w:val="18"/>
-                <w:szCs w:val="18"/>
-                <w:lang w:val="fr-FR"/>
-              </w:rPr>
-              <w:t>Ukrainian</w:t>
-            </w:r>
-            <w:proofErr w:type="spellEnd"/>
+              <w:t>Central Metro/bus station</w:t>
+            </w:r>
           </w:p>
         </w:tc>
       </w:tr>
@@ -1678,7 +1969,7 @@
                 <w:szCs w:val="18"/>
                 <w:lang w:val="fr-FR"/>
               </w:rPr>
-              <w:t>2015 DEC 07</w:t>
+              <w:t>2015 DEC 02</w:t>
             </w:r>
           </w:p>
         </w:tc>
@@ -1713,7 +2004,7 @@
                 <w:szCs w:val="18"/>
                 <w:lang w:val="fr-FR"/>
               </w:rPr>
-              <w:t>HOAX/FALSE</w:t>
+              <w:t>CACHE/FOUND</w:t>
             </w:r>
           </w:p>
         </w:tc>
@@ -1811,15 +2102,17 @@
               <w:spacing w:after="0" w:line="240" w:lineRule="auto"/>
               <w:jc w:val="center"/>
             </w:pPr>
-            <w:r>
-              <w:rPr>
-                <w:rStyle w:val="None"/>
-                <w:sz w:val="18"/>
-                <w:szCs w:val="18"/>
-                <w:lang w:val="fr-FR"/>
-              </w:rPr>
-              <w:t>Ivano-Frankivsk</w:t>
-            </w:r>
+            <w:proofErr w:type="spellStart"/>
+            <w:r>
+              <w:rPr>
+                <w:rStyle w:val="None"/>
+                <w:sz w:val="18"/>
+                <w:szCs w:val="18"/>
+                <w:lang w:val="fr-FR"/>
+              </w:rPr>
+              <w:t>Krasnoarmiisk</w:t>
+            </w:r>
+            <w:proofErr w:type="spellEnd"/>
           </w:p>
         </w:tc>
         <w:tc>
@@ -1853,7 +2146,7 @@
                 <w:szCs w:val="18"/>
                 <w:lang w:val="fr-FR"/>
               </w:rPr>
-              <w:t>IVANO-FRANKIVSK</w:t>
+              <w:t>DONETSK</w:t>
             </w:r>
           </w:p>
         </w:tc>
@@ -1921,7 +2214,7 @@
                 <w:sz w:val="18"/>
                 <w:szCs w:val="18"/>
               </w:rPr>
-              <w:t>Call reporting IED - First Responders action - no explosive</w:t>
+              <w:t>An IED was found and disposed by EOD</w:t>
             </w:r>
           </w:p>
         </w:tc>
@@ -1987,27 +2280,8 @@
                 <w:rStyle w:val="None"/>
                 <w:sz w:val="18"/>
                 <w:szCs w:val="18"/>
-                <w:lang w:val="fr-FR"/>
-              </w:rPr>
-              <w:t>Central Metro/bus st</w:t>
-            </w:r>
-            <w:r>
-              <w:rPr>
-                <w:rStyle w:val="None"/>
-                <w:sz w:val="18"/>
-                <w:szCs w:val="18"/>
-                <w:lang w:val="fr-FR"/>
-              </w:rPr>
-              <w:t>a</w:t>
-            </w:r>
-            <w:r>
-              <w:rPr>
-                <w:rStyle w:val="None"/>
-                <w:sz w:val="18"/>
-                <w:szCs w:val="18"/>
-                <w:lang w:val="fr-FR"/>
-              </w:rPr>
-              <w:t>tion</w:t>
+              </w:rPr>
+              <w:t> </w:t>
             </w:r>
           </w:p>
         </w:tc>
@@ -2189,25 +2463,7 @@
                 <w:szCs w:val="18"/>
                 <w:lang w:val="fr-FR"/>
               </w:rPr>
-              <w:t>Kra</w:t>
-            </w:r>
-            <w:r>
-              <w:rPr>
-                <w:rStyle w:val="None"/>
-                <w:sz w:val="18"/>
-                <w:szCs w:val="18"/>
-                <w:lang w:val="fr-FR"/>
-              </w:rPr>
-              <w:t>s</w:t>
-            </w:r>
-            <w:r>
-              <w:rPr>
-                <w:rStyle w:val="None"/>
-                <w:sz w:val="18"/>
-                <w:szCs w:val="18"/>
-                <w:lang w:val="fr-FR"/>
-              </w:rPr>
-              <w:t>noarmiisk</w:t>
+              <w:t>Avdeevka</w:t>
             </w:r>
             <w:proofErr w:type="spellEnd"/>
           </w:p>
@@ -2311,7 +2567,7 @@
                 <w:sz w:val="18"/>
                 <w:szCs w:val="18"/>
               </w:rPr>
-              <w:t>An IED was found and disposed by EOD</w:t>
+              <w:t>A cache with 3 IEDs with TNT was found and cleared</w:t>
             </w:r>
           </w:p>
         </w:tc>
@@ -2377,8 +2633,29 @@
                 <w:rStyle w:val="None"/>
                 <w:sz w:val="18"/>
                 <w:szCs w:val="18"/>
-              </w:rPr>
-              <w:t> </w:t>
+                <w:lang w:val="fr-FR"/>
+              </w:rPr>
+              <w:t xml:space="preserve">Inside an </w:t>
+            </w:r>
+            <w:proofErr w:type="spellStart"/>
+            <w:r>
+              <w:rPr>
+                <w:rStyle w:val="None"/>
+                <w:sz w:val="18"/>
+                <w:szCs w:val="18"/>
+                <w:lang w:val="fr-FR"/>
+              </w:rPr>
+              <w:t>abandoned</w:t>
+            </w:r>
+            <w:proofErr w:type="spellEnd"/>
+            <w:r>
+              <w:rPr>
+                <w:rStyle w:val="None"/>
+                <w:sz w:val="18"/>
+                <w:szCs w:val="18"/>
+                <w:lang w:val="fr-FR"/>
+              </w:rPr>
+              <w:t xml:space="preserve"> house</w:t>
             </w:r>
           </w:p>
         </w:tc>
@@ -2454,7 +2731,7 @@
                 <w:szCs w:val="18"/>
                 <w:lang w:val="fr-FR"/>
               </w:rPr>
-              <w:t>CACHE/FOUND</w:t>
+              <w:t>UNKNOWN</w:t>
             </w:r>
           </w:p>
         </w:tc>
@@ -2560,25 +2837,7 @@
                 <w:szCs w:val="18"/>
                 <w:lang w:val="fr-FR"/>
               </w:rPr>
-              <w:t>Avdee</w:t>
-            </w:r>
-            <w:r>
-              <w:rPr>
-                <w:rStyle w:val="None"/>
-                <w:sz w:val="18"/>
-                <w:szCs w:val="18"/>
-                <w:lang w:val="fr-FR"/>
-              </w:rPr>
-              <w:t>v</w:t>
-            </w:r>
-            <w:r>
-              <w:rPr>
-                <w:rStyle w:val="None"/>
-                <w:sz w:val="18"/>
-                <w:szCs w:val="18"/>
-                <w:lang w:val="fr-FR"/>
-              </w:rPr>
-              <w:t>ka</w:t>
+              <w:t>Uzhgorod</w:t>
             </w:r>
             <w:proofErr w:type="spellEnd"/>
           </w:p>
@@ -2614,435 +2873,7 @@
                 <w:szCs w:val="18"/>
                 <w:lang w:val="fr-FR"/>
               </w:rPr>
-              <w:t>DONETSK</w:t>
-            </w:r>
-          </w:p>
-        </w:tc>
-        <w:tc>
-          <w:tcPr>
-            <w:tcW w:w="1097" w:type="dxa"/>
-            <w:tcBorders>
-              <w:top w:val="single" w:sz="4" w:space="0" w:color="000000"/>
-              <w:left w:val="single" w:sz="4" w:space="0" w:color="000000"/>
-              <w:bottom w:val="single" w:sz="4" w:space="0" w:color="000000"/>
-              <w:right w:val="single" w:sz="4" w:space="0" w:color="000000"/>
-            </w:tcBorders>
-            <w:shd w:val="clear" w:color="auto" w:fill="auto"/>
-            <w:tcMar>
-              <w:top w:w="80" w:type="dxa"/>
-              <w:left w:w="80" w:type="dxa"/>
-              <w:bottom w:w="80" w:type="dxa"/>
-              <w:right w:w="80" w:type="dxa"/>
-            </w:tcMar>
-            <w:vAlign w:val="bottom"/>
-          </w:tcPr>
-          <w:p>
-            <w:pPr>
-              <w:pStyle w:val="BodyA"/>
-              <w:spacing w:after="0" w:line="240" w:lineRule="auto"/>
-              <w:jc w:val="center"/>
-            </w:pPr>
-            <w:r>
-              <w:rPr>
-                <w:rStyle w:val="None"/>
-                <w:sz w:val="18"/>
-                <w:szCs w:val="18"/>
-                <w:lang w:val="fr-FR"/>
-              </w:rPr>
-              <w:t>UKRAINE</w:t>
-            </w:r>
-          </w:p>
-        </w:tc>
-        <w:tc>
-          <w:tcPr>
-            <w:tcW w:w="1958" w:type="dxa"/>
-            <w:tcBorders>
-              <w:top w:val="single" w:sz="4" w:space="0" w:color="000000"/>
-              <w:left w:val="single" w:sz="4" w:space="0" w:color="000000"/>
-              <w:bottom w:val="single" w:sz="4" w:space="0" w:color="000000"/>
-              <w:right w:val="single" w:sz="4" w:space="0" w:color="000000"/>
-            </w:tcBorders>
-            <w:shd w:val="clear" w:color="auto" w:fill="auto"/>
-            <w:tcMar>
-              <w:top w:w="80" w:type="dxa"/>
-              <w:left w:w="80" w:type="dxa"/>
-              <w:bottom w:w="80" w:type="dxa"/>
-              <w:right w:w="80" w:type="dxa"/>
-            </w:tcMar>
-            <w:vAlign w:val="bottom"/>
-          </w:tcPr>
-          <w:p>
-            <w:pPr>
-              <w:pStyle w:val="BodyA"/>
-              <w:spacing w:after="0" w:line="240" w:lineRule="auto"/>
-            </w:pPr>
-            <w:r>
-              <w:rPr>
-                <w:rStyle w:val="None"/>
-                <w:sz w:val="18"/>
-                <w:szCs w:val="18"/>
-              </w:rPr>
-              <w:t>A cache with 3 IEDs with TNT was found and cleared</w:t>
-            </w:r>
-          </w:p>
-        </w:tc>
-        <w:tc>
-          <w:tcPr>
-            <w:tcW w:w="275" w:type="dxa"/>
-            <w:tcBorders>
-              <w:top w:val="single" w:sz="4" w:space="0" w:color="000000"/>
-              <w:left w:val="single" w:sz="4" w:space="0" w:color="000000"/>
-              <w:bottom w:val="single" w:sz="4" w:space="0" w:color="000000"/>
-              <w:right w:val="single" w:sz="4" w:space="0" w:color="000000"/>
-            </w:tcBorders>
-            <w:shd w:val="clear" w:color="auto" w:fill="auto"/>
-            <w:tcMar>
-              <w:top w:w="80" w:type="dxa"/>
-              <w:left w:w="80" w:type="dxa"/>
-              <w:bottom w:w="80" w:type="dxa"/>
-              <w:right w:w="80" w:type="dxa"/>
-            </w:tcMar>
-            <w:vAlign w:val="bottom"/>
-          </w:tcPr>
-          <w:p>
-            <w:pPr>
-              <w:pStyle w:val="BodyA"/>
-              <w:spacing w:after="0" w:line="240" w:lineRule="auto"/>
-              <w:jc w:val="center"/>
-            </w:pPr>
-            <w:r>
-              <w:rPr>
-                <w:rStyle w:val="None"/>
-                <w:sz w:val="18"/>
-                <w:szCs w:val="18"/>
-              </w:rPr>
-              <w:t> </w:t>
-            </w:r>
-          </w:p>
-        </w:tc>
-        <w:tc>
-          <w:tcPr>
-            <w:tcW w:w="2029" w:type="dxa"/>
-            <w:tcBorders>
-              <w:top w:val="single" w:sz="4" w:space="0" w:color="000000"/>
-              <w:left w:val="single" w:sz="4" w:space="0" w:color="000000"/>
-              <w:bottom w:val="single" w:sz="4" w:space="0" w:color="000000"/>
-              <w:right w:val="single" w:sz="8" w:space="0" w:color="000000"/>
-            </w:tcBorders>
-            <w:shd w:val="clear" w:color="auto" w:fill="auto"/>
-            <w:tcMar>
-              <w:top w:w="80" w:type="dxa"/>
-              <w:left w:w="80" w:type="dxa"/>
-              <w:bottom w:w="80" w:type="dxa"/>
-              <w:right w:w="80" w:type="dxa"/>
-            </w:tcMar>
-            <w:vAlign w:val="bottom"/>
-          </w:tcPr>
-          <w:p>
-            <w:pPr>
-              <w:pStyle w:val="BodyA"/>
-              <w:spacing w:after="0" w:line="240" w:lineRule="auto"/>
-            </w:pPr>
-            <w:r>
-              <w:rPr>
-                <w:rStyle w:val="None"/>
-                <w:sz w:val="18"/>
-                <w:szCs w:val="18"/>
-                <w:lang w:val="fr-FR"/>
-              </w:rPr>
-              <w:t xml:space="preserve">Inside an </w:t>
-            </w:r>
-            <w:proofErr w:type="spellStart"/>
-            <w:r>
-              <w:rPr>
-                <w:rStyle w:val="None"/>
-                <w:sz w:val="18"/>
-                <w:szCs w:val="18"/>
-                <w:lang w:val="fr-FR"/>
-              </w:rPr>
-              <w:t>abandoned</w:t>
-            </w:r>
-            <w:proofErr w:type="spellEnd"/>
-            <w:r>
-              <w:rPr>
-                <w:rStyle w:val="None"/>
-                <w:sz w:val="18"/>
-                <w:szCs w:val="18"/>
-                <w:lang w:val="fr-FR"/>
-              </w:rPr>
-              <w:t xml:space="preserve"> house</w:t>
-            </w:r>
-          </w:p>
-        </w:tc>
-      </w:tr>
-      <w:tr>
-        <w:trPr>
-          <w:trHeight w:val="620"/>
-          <w:jc w:val="center"/>
-        </w:trPr>
-        <w:tc>
-          <w:tcPr>
-            <w:tcW w:w="708" w:type="dxa"/>
-            <w:tcBorders>
-              <w:top w:val="single" w:sz="4" w:space="0" w:color="000000"/>
-              <w:left w:val="single" w:sz="8" w:space="0" w:color="000000"/>
-              <w:bottom w:val="single" w:sz="4" w:space="0" w:color="000000"/>
-              <w:right w:val="single" w:sz="4" w:space="0" w:color="000000"/>
-            </w:tcBorders>
-            <w:shd w:val="clear" w:color="auto" w:fill="auto"/>
-            <w:tcMar>
-              <w:top w:w="80" w:type="dxa"/>
-              <w:left w:w="80" w:type="dxa"/>
-              <w:bottom w:w="80" w:type="dxa"/>
-              <w:right w:w="80" w:type="dxa"/>
-            </w:tcMar>
-            <w:vAlign w:val="bottom"/>
-          </w:tcPr>
-          <w:p>
-            <w:pPr>
-              <w:pStyle w:val="BodyA"/>
-              <w:spacing w:after="0" w:line="240" w:lineRule="auto"/>
-              <w:jc w:val="center"/>
-            </w:pPr>
-            <w:r>
-              <w:rPr>
-                <w:rStyle w:val="None"/>
-                <w:sz w:val="18"/>
-                <w:szCs w:val="18"/>
-                <w:lang w:val="fr-FR"/>
-              </w:rPr>
-              <w:t>2015 DEC 02</w:t>
-            </w:r>
-          </w:p>
-        </w:tc>
-        <w:tc>
-          <w:tcPr>
-            <w:tcW w:w="897" w:type="dxa"/>
-            <w:tcBorders>
-              <w:top w:val="single" w:sz="4" w:space="0" w:color="000000"/>
-              <w:left w:val="single" w:sz="4" w:space="0" w:color="000000"/>
-              <w:bottom w:val="single" w:sz="4" w:space="0" w:color="000000"/>
-              <w:right w:val="single" w:sz="4" w:space="0" w:color="000000"/>
-            </w:tcBorders>
-            <w:shd w:val="clear" w:color="auto" w:fill="auto"/>
-            <w:tcMar>
-              <w:top w:w="80" w:type="dxa"/>
-              <w:left w:w="80" w:type="dxa"/>
-              <w:bottom w:w="80" w:type="dxa"/>
-              <w:right w:w="80" w:type="dxa"/>
-            </w:tcMar>
-            <w:vAlign w:val="bottom"/>
-          </w:tcPr>
-          <w:p>
-            <w:pPr>
-              <w:pStyle w:val="BodyA"/>
-              <w:spacing w:after="0" w:line="240" w:lineRule="auto"/>
-              <w:jc w:val="center"/>
-            </w:pPr>
-            <w:r>
-              <w:rPr>
-                <w:rStyle w:val="None"/>
-                <w:sz w:val="18"/>
-                <w:szCs w:val="18"/>
-                <w:lang w:val="fr-FR"/>
-              </w:rPr>
-              <w:t>UN</w:t>
-            </w:r>
-            <w:r>
-              <w:rPr>
-                <w:rStyle w:val="None"/>
-                <w:sz w:val="18"/>
-                <w:szCs w:val="18"/>
-                <w:lang w:val="fr-FR"/>
-              </w:rPr>
-              <w:t>K</w:t>
-            </w:r>
-            <w:r>
-              <w:rPr>
-                <w:rStyle w:val="None"/>
-                <w:sz w:val="18"/>
-                <w:szCs w:val="18"/>
-                <w:lang w:val="fr-FR"/>
-              </w:rPr>
-              <w:t>NOWN</w:t>
-            </w:r>
-          </w:p>
-        </w:tc>
-        <w:tc>
-          <w:tcPr>
-            <w:tcW w:w="280" w:type="dxa"/>
-            <w:tcBorders>
-              <w:top w:val="single" w:sz="4" w:space="0" w:color="000000"/>
-              <w:left w:val="single" w:sz="4" w:space="0" w:color="000000"/>
-              <w:bottom w:val="single" w:sz="4" w:space="0" w:color="000000"/>
-              <w:right w:val="single" w:sz="4" w:space="0" w:color="000000"/>
-            </w:tcBorders>
-            <w:shd w:val="clear" w:color="auto" w:fill="auto"/>
-            <w:tcMar>
-              <w:top w:w="80" w:type="dxa"/>
-              <w:left w:w="80" w:type="dxa"/>
-              <w:bottom w:w="80" w:type="dxa"/>
-              <w:right w:w="80" w:type="dxa"/>
-            </w:tcMar>
-            <w:vAlign w:val="bottom"/>
-          </w:tcPr>
-          <w:p>
-            <w:pPr>
-              <w:pStyle w:val="BodyA"/>
-              <w:spacing w:after="0" w:line="240" w:lineRule="auto"/>
-              <w:jc w:val="center"/>
-            </w:pPr>
-            <w:r>
-              <w:rPr>
-                <w:rStyle w:val="None"/>
-                <w:sz w:val="18"/>
-                <w:szCs w:val="18"/>
-                <w:lang w:val="fr-FR"/>
-              </w:rPr>
-              <w:t>0</w:t>
-            </w:r>
-          </w:p>
-        </w:tc>
-        <w:tc>
-          <w:tcPr>
-            <w:tcW w:w="279" w:type="dxa"/>
-            <w:tcBorders>
-              <w:top w:val="single" w:sz="4" w:space="0" w:color="000000"/>
-              <w:left w:val="single" w:sz="4" w:space="0" w:color="000000"/>
-              <w:bottom w:val="single" w:sz="4" w:space="0" w:color="000000"/>
-              <w:right w:val="single" w:sz="4" w:space="0" w:color="000000"/>
-            </w:tcBorders>
-            <w:shd w:val="clear" w:color="auto" w:fill="auto"/>
-            <w:tcMar>
-              <w:top w:w="80" w:type="dxa"/>
-              <w:left w:w="80" w:type="dxa"/>
-              <w:bottom w:w="80" w:type="dxa"/>
-              <w:right w:w="80" w:type="dxa"/>
-            </w:tcMar>
-            <w:vAlign w:val="bottom"/>
-          </w:tcPr>
-          <w:p>
-            <w:pPr>
-              <w:pStyle w:val="BodyA"/>
-              <w:spacing w:after="0" w:line="240" w:lineRule="auto"/>
-              <w:jc w:val="center"/>
-            </w:pPr>
-            <w:r>
-              <w:rPr>
-                <w:rStyle w:val="None"/>
-                <w:sz w:val="18"/>
-                <w:szCs w:val="18"/>
-                <w:lang w:val="fr-FR"/>
-              </w:rPr>
-              <w:t>0</w:t>
-            </w:r>
-          </w:p>
-        </w:tc>
-        <w:tc>
-          <w:tcPr>
-            <w:tcW w:w="853" w:type="dxa"/>
-            <w:tcBorders>
-              <w:top w:val="single" w:sz="4" w:space="0" w:color="000000"/>
-              <w:left w:val="single" w:sz="4" w:space="0" w:color="000000"/>
-              <w:bottom w:val="single" w:sz="4" w:space="0" w:color="000000"/>
-              <w:right w:val="single" w:sz="4" w:space="0" w:color="000000"/>
-            </w:tcBorders>
-            <w:shd w:val="clear" w:color="auto" w:fill="auto"/>
-            <w:tcMar>
-              <w:top w:w="80" w:type="dxa"/>
-              <w:left w:w="80" w:type="dxa"/>
-              <w:bottom w:w="80" w:type="dxa"/>
-              <w:right w:w="80" w:type="dxa"/>
-            </w:tcMar>
-            <w:vAlign w:val="bottom"/>
-          </w:tcPr>
-          <w:p>
-            <w:pPr>
-              <w:pStyle w:val="BodyA"/>
-              <w:spacing w:after="0" w:line="240" w:lineRule="auto"/>
-              <w:jc w:val="center"/>
-            </w:pPr>
-            <w:proofErr w:type="spellStart"/>
-            <w:r>
-              <w:rPr>
-                <w:rStyle w:val="None"/>
-                <w:sz w:val="18"/>
-                <w:szCs w:val="18"/>
-                <w:lang w:val="fr-FR"/>
-              </w:rPr>
-              <w:t>Uzhg</w:t>
-            </w:r>
-            <w:r>
-              <w:rPr>
-                <w:rStyle w:val="None"/>
-                <w:sz w:val="18"/>
-                <w:szCs w:val="18"/>
-                <w:lang w:val="fr-FR"/>
-              </w:rPr>
-              <w:t>o</w:t>
-            </w:r>
-            <w:r>
-              <w:rPr>
-                <w:rStyle w:val="None"/>
-                <w:sz w:val="18"/>
-                <w:szCs w:val="18"/>
-                <w:lang w:val="fr-FR"/>
-              </w:rPr>
-              <w:t>rod</w:t>
-            </w:r>
-            <w:proofErr w:type="spellEnd"/>
-          </w:p>
-        </w:tc>
-        <w:tc>
-          <w:tcPr>
-            <w:tcW w:w="982" w:type="dxa"/>
-            <w:tcBorders>
-              <w:top w:val="single" w:sz="4" w:space="0" w:color="000000"/>
-              <w:left w:val="single" w:sz="4" w:space="0" w:color="000000"/>
-              <w:bottom w:val="single" w:sz="4" w:space="0" w:color="000000"/>
-              <w:right w:val="single" w:sz="4" w:space="0" w:color="000000"/>
-            </w:tcBorders>
-            <w:shd w:val="clear" w:color="auto" w:fill="auto"/>
-            <w:tcMar>
-              <w:top w:w="80" w:type="dxa"/>
-              <w:left w:w="80" w:type="dxa"/>
-              <w:bottom w:w="80" w:type="dxa"/>
-              <w:right w:w="80" w:type="dxa"/>
-            </w:tcMar>
-            <w:vAlign w:val="bottom"/>
-          </w:tcPr>
-          <w:p>
-            <w:pPr>
-              <w:pStyle w:val="BodyA"/>
-              <w:spacing w:after="0" w:line="240" w:lineRule="auto"/>
-              <w:jc w:val="center"/>
-            </w:pPr>
-            <w:r>
-              <w:rPr>
-                <w:rStyle w:val="None"/>
-                <w:sz w:val="18"/>
-                <w:szCs w:val="18"/>
-                <w:lang w:val="fr-FR"/>
-              </w:rPr>
-              <w:t>ZAKA</w:t>
-            </w:r>
-            <w:r>
-              <w:rPr>
-                <w:rStyle w:val="None"/>
-                <w:sz w:val="18"/>
-                <w:szCs w:val="18"/>
-                <w:lang w:val="fr-FR"/>
-              </w:rPr>
-              <w:t>R</w:t>
-            </w:r>
-            <w:r>
-              <w:rPr>
-                <w:rStyle w:val="None"/>
-                <w:sz w:val="18"/>
-                <w:szCs w:val="18"/>
-                <w:lang w:val="fr-FR"/>
-              </w:rPr>
-              <w:t>PATS'KA</w:t>
+              <w:t>ZAKARPATS'KA</w:t>
             </w:r>
           </w:p>
         </w:tc>
@@ -3230,13 +3061,7 @@
       </w:r>
       <w:proofErr w:type="spellEnd"/>
       <w:r>
-        <w:t xml:space="preserve"> data about the various regions of Ukraine as we expect some of this info</w:t>
-      </w:r>
-      <w:r>
-        <w:t>r</w:t>
-      </w:r>
-      <w:r>
-        <w:t>mation might be displayed on a map. We have found two potentially suitable Ukraine map data files.</w:t>
+        <w:t xml:space="preserve"> data about the various regions of Ukraine as we expect some of this information might be displayed on a map. We have found two potentially suitable Ukraine map data files.</w:t>
       </w:r>
     </w:p>
     <w:p>
@@ -3280,19 +3105,7 @@
         <w:rPr>
           <w:rStyle w:val="None"/>
         </w:rPr>
-        <w:t>), as well as the monthly wa</w:t>
-      </w:r>
-      <w:r>
-        <w:rPr>
-          <w:rStyle w:val="None"/>
-        </w:rPr>
-        <w:t>g</w:t>
-      </w:r>
-      <w:r>
-        <w:rPr>
-          <w:rStyle w:val="None"/>
-        </w:rPr>
-        <w:t>es by region from 1995 to 2015 (</w:t>
+        <w:t>), as well as the monthly wages by region from 1995 to 2015 (</w:t>
       </w:r>
       <w:hyperlink r:id="rId6" w:history="1">
         <w:r>
@@ -3376,13 +3189,7 @@
         <w:spacing w:after="0" w:line="240" w:lineRule="auto"/>
       </w:pPr>
       <w:r>
-        <w:t>Since the Ukraine started with the removal from power of the previously elected president Viktor Yan</w:t>
-      </w:r>
-      <w:r>
-        <w:t>u</w:t>
-      </w:r>
-      <w:r>
-        <w:t xml:space="preserve">kovych, we wish to provide the user with an underlying political map, based on the 2010 presidential elections. The source data has the same geographical grain as our main data set (region). Source: </w:t>
+        <w:t xml:space="preserve">Since the Ukraine started with the removal from power of the previously elected president Viktor Yanukovych, we wish to provide the user with an underlying political map, based on the 2010 presidential elections. The source data has the same geographical grain as our main data set (region). Source: </w:t>
       </w:r>
       <w:hyperlink r:id="rId9" w:history="1">
         <w:r>
@@ -3496,13 +3303,7 @@
         </w:rPr>
       </w:pPr>
       <w:r>
-        <w:t>We will consider using this UN report in order to provide additional key facts about the Ukraine conflict (number of casualties and injuries by month), as well as to try to establish a relation between the nu</w:t>
-      </w:r>
-      <w:r>
-        <w:t>m</w:t>
-      </w:r>
-      <w:r>
-        <w:t xml:space="preserve">ber of casualties and injuries and the number if IED explosions. Source: </w:t>
+        <w:t xml:space="preserve">We will consider using this UN report in order to provide additional key facts about the Ukraine conflict (number of casualties and injuries by month), as well as to try to establish a relation between the number of casualties and injuries and the number if IED explosions. Source: </w:t>
       </w:r>
       <w:hyperlink r:id="rId11" w:history="1">
         <w:r>
@@ -3542,8 +3343,6 @@
           <w:rStyle w:val="None"/>
         </w:rPr>
       </w:pPr>
-      <w:bookmarkStart w:id="0" w:name="_GoBack"/>
-      <w:bookmarkEnd w:id="0"/>
       <w:r>
         <w:rPr>
           <w:rStyle w:val="None"/>
@@ -3587,13 +3386,7 @@
         <w:pStyle w:val="BodyA"/>
       </w:pPr>
       <w:r>
-        <w:t>Using Tableau, we explored the number of events, of persons killed and of persons wounded by region. The events are colored by type, which also highlights the presence of data errors like the “U</w:t>
-      </w:r>
-      <w:r>
-        <w:t>N</w:t>
-      </w:r>
-      <w:r>
-        <w:t>KKNOWN” label. We also explored the number of events happening in the 2014-2015 time period for each event type.</w:t>
+        <w:t>Using Tableau, we explored the number of events, of persons killed and of persons wounded by region. The events are colored by type, which also highlights the presence of data errors like the “UNKKNOWN” label. We also explored the number of events happening in the 2014-2015 time period for each event type.</w:t>
       </w:r>
     </w:p>
     <w:p>
@@ -3752,13 +3545,7 @@
         <w:t>exts</w:t>
       </w:r>
       <w:r>
-        <w:t xml:space="preserve"> (details and r</w:t>
-      </w:r>
-      <w:r>
-        <w:t>e</w:t>
-      </w:r>
-      <w:r>
-        <w:t>marks fields) and see the</w:t>
+        <w:t xml:space="preserve"> (details and remarks fields) and see the</w:t>
       </w:r>
       <w:r>
         <w:t xml:space="preserve"> ones which h</w:t>
@@ -4018,13 +3805,7 @@
         <w:pStyle w:val="BodyA"/>
       </w:pPr>
       <w:r>
-        <w:t>Directly on the web, we found a Ukraine map showing the percentage of Russian speakers by r</w:t>
-      </w:r>
-      <w:r>
-        <w:t>e</w:t>
-      </w:r>
-      <w:r>
-        <w:t>gions. This should correspond to the data on language that is available in the Ukraine census data.</w:t>
+        <w:t>Directly on the web, we found a Ukraine map showing the percentage of Russian speakers by regions. This should correspond to the data on language that is available in the Ukraine census data.</w:t>
       </w:r>
     </w:p>
     <w:p>

</xml_diff>

<commit_message>
Revert "Updated with data description and exploration"
This reverts commit cf1d4d64024bdbbe39f650a55f99f6cc817dcd80.
</commit_message>
<xml_diff>
--- a/03_Project_Plan/08_Full_dataset.docx
+++ b/03_Project_Plan/08_Full_dataset.docx
@@ -43,11 +43,23 @@
       </w:r>
       <w:proofErr w:type="gramStart"/>
       <w:r>
-        <w:t>Remarks</w:t>
+        <w:t>R</w:t>
+      </w:r>
+      <w:r>
+        <w:t>e</w:t>
+      </w:r>
+      <w:r>
+        <w:t>marks</w:t>
       </w:r>
       <w:proofErr w:type="gramEnd"/>
       <w:r>
-        <w:t>. There are missing values in the dataset. Table 1 below provides a sample of the data for December 2015.</w:t>
+        <w:t>. There are missing values in the dataset. Table 1 below provides a sample of the data for Dece</w:t>
+      </w:r>
+      <w:r>
+        <w:t>m</w:t>
+      </w:r>
+      <w:r>
+        <w:t>ber 2015.</w:t>
       </w:r>
     </w:p>
     <w:p>
@@ -499,7 +511,6 @@
               <w:spacing w:after="0" w:line="240" w:lineRule="auto"/>
               <w:jc w:val="center"/>
             </w:pPr>
-            <w:bookmarkStart w:id="0" w:name="_GoBack" w:colFirst="9" w:colLast="9"/>
             <w:r>
               <w:rPr>
                 <w:rStyle w:val="None"/>
@@ -647,7 +658,25 @@
                 <w:szCs w:val="18"/>
                 <w:lang w:val="fr-FR"/>
               </w:rPr>
-              <w:t>Kramatorsk</w:t>
+              <w:t>Kram</w:t>
+            </w:r>
+            <w:r>
+              <w:rPr>
+                <w:rStyle w:val="None"/>
+                <w:sz w:val="18"/>
+                <w:szCs w:val="18"/>
+                <w:lang w:val="fr-FR"/>
+              </w:rPr>
+              <w:t>a</w:t>
+            </w:r>
+            <w:r>
+              <w:rPr>
+                <w:rStyle w:val="None"/>
+                <w:sz w:val="18"/>
+                <w:szCs w:val="18"/>
+                <w:lang w:val="fr-FR"/>
+              </w:rPr>
+              <w:t>torsk</w:t>
             </w:r>
           </w:p>
         </w:tc>
@@ -810,372 +839,16 @@
             <w:pPr>
               <w:pStyle w:val="BodyA"/>
               <w:spacing w:after="0" w:line="240" w:lineRule="auto"/>
-              <w:rPr>
-                <w:color w:val="auto"/>
-              </w:rPr>
-            </w:pPr>
-            <w:r>
-              <w:rPr>
-                <w:rStyle w:val="None"/>
-                <w:color w:val="auto"/>
+            </w:pPr>
+            <w:r>
+              <w:rPr>
+                <w:rStyle w:val="None"/>
+                <w:color w:val="FF0000"/>
                 <w:sz w:val="18"/>
                 <w:szCs w:val="18"/>
                 <w:u w:color="FF0000"/>
               </w:rPr>
               <w:t>TBC if they were just landmines</w:t>
-            </w:r>
-          </w:p>
-        </w:tc>
-      </w:tr>
-      <w:bookmarkEnd w:id="0"/>
-      <w:tr>
-        <w:trPr>
-          <w:trHeight w:val="620"/>
-          <w:jc w:val="center"/>
-        </w:trPr>
-        <w:tc>
-          <w:tcPr>
-            <w:tcW w:w="708" w:type="dxa"/>
-            <w:tcBorders>
-              <w:top w:val="single" w:sz="4" w:space="0" w:color="000000"/>
-              <w:left w:val="single" w:sz="8" w:space="0" w:color="000000"/>
-              <w:bottom w:val="single" w:sz="4" w:space="0" w:color="000000"/>
-              <w:right w:val="single" w:sz="4" w:space="0" w:color="000000"/>
-            </w:tcBorders>
-            <w:shd w:val="clear" w:color="auto" w:fill="auto"/>
-            <w:tcMar>
-              <w:top w:w="80" w:type="dxa"/>
-              <w:left w:w="80" w:type="dxa"/>
-              <w:bottom w:w="80" w:type="dxa"/>
-              <w:right w:w="80" w:type="dxa"/>
-            </w:tcMar>
-            <w:vAlign w:val="bottom"/>
-          </w:tcPr>
-          <w:p>
-            <w:pPr>
-              <w:pStyle w:val="BodyA"/>
-              <w:spacing w:after="0" w:line="240" w:lineRule="auto"/>
-              <w:jc w:val="center"/>
-            </w:pPr>
-            <w:r>
-              <w:rPr>
-                <w:rStyle w:val="None"/>
-                <w:sz w:val="18"/>
-                <w:szCs w:val="18"/>
-                <w:lang w:val="fr-FR"/>
-              </w:rPr>
-              <w:t>2015 DEC 09</w:t>
-            </w:r>
-          </w:p>
-        </w:tc>
-        <w:tc>
-          <w:tcPr>
-            <w:tcW w:w="897" w:type="dxa"/>
-            <w:tcBorders>
-              <w:top w:val="single" w:sz="4" w:space="0" w:color="000000"/>
-              <w:left w:val="single" w:sz="4" w:space="0" w:color="000000"/>
-              <w:bottom w:val="single" w:sz="4" w:space="0" w:color="000000"/>
-              <w:right w:val="single" w:sz="4" w:space="0" w:color="000000"/>
-            </w:tcBorders>
-            <w:shd w:val="clear" w:color="auto" w:fill="auto"/>
-            <w:tcMar>
-              <w:top w:w="80" w:type="dxa"/>
-              <w:left w:w="80" w:type="dxa"/>
-              <w:bottom w:w="80" w:type="dxa"/>
-              <w:right w:w="80" w:type="dxa"/>
-            </w:tcMar>
-            <w:vAlign w:val="bottom"/>
-          </w:tcPr>
-          <w:p>
-            <w:pPr>
-              <w:pStyle w:val="BodyA"/>
-              <w:spacing w:after="0" w:line="240" w:lineRule="auto"/>
-              <w:jc w:val="center"/>
-            </w:pPr>
-            <w:r>
-              <w:rPr>
-                <w:rStyle w:val="None"/>
-                <w:sz w:val="18"/>
-                <w:szCs w:val="18"/>
-                <w:lang w:val="fr-FR"/>
-              </w:rPr>
-              <w:t>UNKNOWN</w:t>
-            </w:r>
-          </w:p>
-        </w:tc>
-        <w:tc>
-          <w:tcPr>
-            <w:tcW w:w="280" w:type="dxa"/>
-            <w:tcBorders>
-              <w:top w:val="single" w:sz="4" w:space="0" w:color="000000"/>
-              <w:left w:val="single" w:sz="4" w:space="0" w:color="000000"/>
-              <w:bottom w:val="single" w:sz="4" w:space="0" w:color="000000"/>
-              <w:right w:val="single" w:sz="4" w:space="0" w:color="000000"/>
-            </w:tcBorders>
-            <w:shd w:val="clear" w:color="auto" w:fill="auto"/>
-            <w:tcMar>
-              <w:top w:w="80" w:type="dxa"/>
-              <w:left w:w="80" w:type="dxa"/>
-              <w:bottom w:w="80" w:type="dxa"/>
-              <w:right w:w="80" w:type="dxa"/>
-            </w:tcMar>
-            <w:vAlign w:val="bottom"/>
-          </w:tcPr>
-          <w:p>
-            <w:pPr>
-              <w:pStyle w:val="BodyA"/>
-              <w:spacing w:after="0" w:line="240" w:lineRule="auto"/>
-              <w:jc w:val="center"/>
-            </w:pPr>
-            <w:r>
-              <w:rPr>
-                <w:rStyle w:val="None"/>
-                <w:sz w:val="18"/>
-                <w:szCs w:val="18"/>
-                <w:lang w:val="fr-FR"/>
-              </w:rPr>
-              <w:t>0</w:t>
-            </w:r>
-          </w:p>
-        </w:tc>
-        <w:tc>
-          <w:tcPr>
-            <w:tcW w:w="279" w:type="dxa"/>
-            <w:tcBorders>
-              <w:top w:val="single" w:sz="4" w:space="0" w:color="000000"/>
-              <w:left w:val="single" w:sz="4" w:space="0" w:color="000000"/>
-              <w:bottom w:val="single" w:sz="4" w:space="0" w:color="000000"/>
-              <w:right w:val="single" w:sz="4" w:space="0" w:color="000000"/>
-            </w:tcBorders>
-            <w:shd w:val="clear" w:color="auto" w:fill="auto"/>
-            <w:tcMar>
-              <w:top w:w="80" w:type="dxa"/>
-              <w:left w:w="80" w:type="dxa"/>
-              <w:bottom w:w="80" w:type="dxa"/>
-              <w:right w:w="80" w:type="dxa"/>
-            </w:tcMar>
-            <w:vAlign w:val="bottom"/>
-          </w:tcPr>
-          <w:p>
-            <w:pPr>
-              <w:pStyle w:val="BodyA"/>
-              <w:spacing w:after="0" w:line="240" w:lineRule="auto"/>
-              <w:jc w:val="center"/>
-            </w:pPr>
-            <w:r>
-              <w:rPr>
-                <w:rStyle w:val="None"/>
-                <w:sz w:val="18"/>
-                <w:szCs w:val="18"/>
-                <w:lang w:val="fr-FR"/>
-              </w:rPr>
-              <w:t>0</w:t>
-            </w:r>
-          </w:p>
-        </w:tc>
-        <w:tc>
-          <w:tcPr>
-            <w:tcW w:w="853" w:type="dxa"/>
-            <w:tcBorders>
-              <w:top w:val="single" w:sz="4" w:space="0" w:color="000000"/>
-              <w:left w:val="single" w:sz="4" w:space="0" w:color="000000"/>
-              <w:bottom w:val="single" w:sz="4" w:space="0" w:color="000000"/>
-              <w:right w:val="single" w:sz="4" w:space="0" w:color="000000"/>
-            </w:tcBorders>
-            <w:shd w:val="clear" w:color="auto" w:fill="auto"/>
-            <w:tcMar>
-              <w:top w:w="80" w:type="dxa"/>
-              <w:left w:w="80" w:type="dxa"/>
-              <w:bottom w:w="80" w:type="dxa"/>
-              <w:right w:w="80" w:type="dxa"/>
-            </w:tcMar>
-            <w:vAlign w:val="bottom"/>
-          </w:tcPr>
-          <w:p>
-            <w:pPr>
-              <w:pStyle w:val="BodyA"/>
-              <w:spacing w:after="0" w:line="240" w:lineRule="auto"/>
-              <w:jc w:val="center"/>
-            </w:pPr>
-            <w:r>
-              <w:rPr>
-                <w:rStyle w:val="None"/>
-                <w:sz w:val="18"/>
-                <w:szCs w:val="18"/>
-                <w:lang w:val="fr-FR"/>
-              </w:rPr>
-              <w:t>Kharkiv</w:t>
-            </w:r>
-          </w:p>
-        </w:tc>
-        <w:tc>
-          <w:tcPr>
-            <w:tcW w:w="982" w:type="dxa"/>
-            <w:tcBorders>
-              <w:top w:val="single" w:sz="4" w:space="0" w:color="000000"/>
-              <w:left w:val="single" w:sz="4" w:space="0" w:color="000000"/>
-              <w:bottom w:val="single" w:sz="4" w:space="0" w:color="000000"/>
-              <w:right w:val="single" w:sz="4" w:space="0" w:color="000000"/>
-            </w:tcBorders>
-            <w:shd w:val="clear" w:color="auto" w:fill="auto"/>
-            <w:tcMar>
-              <w:top w:w="80" w:type="dxa"/>
-              <w:left w:w="80" w:type="dxa"/>
-              <w:bottom w:w="80" w:type="dxa"/>
-              <w:right w:w="80" w:type="dxa"/>
-            </w:tcMar>
-            <w:vAlign w:val="bottom"/>
-          </w:tcPr>
-          <w:p>
-            <w:pPr>
-              <w:pStyle w:val="BodyA"/>
-              <w:spacing w:after="0" w:line="240" w:lineRule="auto"/>
-              <w:jc w:val="center"/>
-            </w:pPr>
-            <w:r>
-              <w:rPr>
-                <w:rStyle w:val="None"/>
-                <w:sz w:val="18"/>
-                <w:szCs w:val="18"/>
-                <w:lang w:val="fr-FR"/>
-              </w:rPr>
-              <w:t>KHARKIV</w:t>
-            </w:r>
-          </w:p>
-        </w:tc>
-        <w:tc>
-          <w:tcPr>
-            <w:tcW w:w="1097" w:type="dxa"/>
-            <w:tcBorders>
-              <w:top w:val="single" w:sz="4" w:space="0" w:color="000000"/>
-              <w:left w:val="single" w:sz="4" w:space="0" w:color="000000"/>
-              <w:bottom w:val="single" w:sz="4" w:space="0" w:color="000000"/>
-              <w:right w:val="single" w:sz="4" w:space="0" w:color="000000"/>
-            </w:tcBorders>
-            <w:shd w:val="clear" w:color="auto" w:fill="auto"/>
-            <w:tcMar>
-              <w:top w:w="80" w:type="dxa"/>
-              <w:left w:w="80" w:type="dxa"/>
-              <w:bottom w:w="80" w:type="dxa"/>
-              <w:right w:w="80" w:type="dxa"/>
-            </w:tcMar>
-            <w:vAlign w:val="bottom"/>
-          </w:tcPr>
-          <w:p>
-            <w:pPr>
-              <w:pStyle w:val="BodyA"/>
-              <w:spacing w:after="0" w:line="240" w:lineRule="auto"/>
-              <w:jc w:val="center"/>
-            </w:pPr>
-            <w:r>
-              <w:rPr>
-                <w:rStyle w:val="None"/>
-                <w:sz w:val="18"/>
-                <w:szCs w:val="18"/>
-                <w:lang w:val="fr-FR"/>
-              </w:rPr>
-              <w:t>UKRAINE</w:t>
-            </w:r>
-          </w:p>
-        </w:tc>
-        <w:tc>
-          <w:tcPr>
-            <w:tcW w:w="1958" w:type="dxa"/>
-            <w:tcBorders>
-              <w:top w:val="single" w:sz="4" w:space="0" w:color="000000"/>
-              <w:left w:val="single" w:sz="4" w:space="0" w:color="000000"/>
-              <w:bottom w:val="single" w:sz="4" w:space="0" w:color="000000"/>
-              <w:right w:val="single" w:sz="4" w:space="0" w:color="000000"/>
-            </w:tcBorders>
-            <w:shd w:val="clear" w:color="auto" w:fill="auto"/>
-            <w:tcMar>
-              <w:top w:w="80" w:type="dxa"/>
-              <w:left w:w="80" w:type="dxa"/>
-              <w:bottom w:w="80" w:type="dxa"/>
-              <w:right w:w="80" w:type="dxa"/>
-            </w:tcMar>
-            <w:vAlign w:val="bottom"/>
-          </w:tcPr>
-          <w:p>
-            <w:pPr>
-              <w:pStyle w:val="BodyA"/>
-              <w:spacing w:after="0" w:line="240" w:lineRule="auto"/>
-            </w:pPr>
-            <w:r>
-              <w:rPr>
-                <w:rStyle w:val="None"/>
-                <w:sz w:val="18"/>
-                <w:szCs w:val="18"/>
-              </w:rPr>
-              <w:t>An IED was blown up in front of a ROSHEN shop</w:t>
-            </w:r>
-          </w:p>
-        </w:tc>
-        <w:tc>
-          <w:tcPr>
-            <w:tcW w:w="275" w:type="dxa"/>
-            <w:tcBorders>
-              <w:top w:val="single" w:sz="4" w:space="0" w:color="000000"/>
-              <w:left w:val="single" w:sz="4" w:space="0" w:color="000000"/>
-              <w:bottom w:val="single" w:sz="4" w:space="0" w:color="000000"/>
-              <w:right w:val="single" w:sz="4" w:space="0" w:color="000000"/>
-            </w:tcBorders>
-            <w:shd w:val="clear" w:color="auto" w:fill="auto"/>
-            <w:tcMar>
-              <w:top w:w="80" w:type="dxa"/>
-              <w:left w:w="80" w:type="dxa"/>
-              <w:bottom w:w="80" w:type="dxa"/>
-              <w:right w:w="80" w:type="dxa"/>
-            </w:tcMar>
-            <w:vAlign w:val="bottom"/>
-          </w:tcPr>
-          <w:p>
-            <w:pPr>
-              <w:pStyle w:val="BodyA"/>
-              <w:spacing w:after="0" w:line="240" w:lineRule="auto"/>
-              <w:jc w:val="center"/>
-            </w:pPr>
-            <w:r>
-              <w:rPr>
-                <w:rStyle w:val="None"/>
-                <w:sz w:val="18"/>
-                <w:szCs w:val="18"/>
-              </w:rPr>
-              <w:t> </w:t>
-            </w:r>
-          </w:p>
-        </w:tc>
-        <w:tc>
-          <w:tcPr>
-            <w:tcW w:w="2029" w:type="dxa"/>
-            <w:tcBorders>
-              <w:top w:val="single" w:sz="4" w:space="0" w:color="000000"/>
-              <w:left w:val="single" w:sz="4" w:space="0" w:color="000000"/>
-              <w:bottom w:val="single" w:sz="4" w:space="0" w:color="000000"/>
-              <w:right w:val="single" w:sz="8" w:space="0" w:color="000000"/>
-            </w:tcBorders>
-            <w:shd w:val="clear" w:color="auto" w:fill="auto"/>
-            <w:tcMar>
-              <w:top w:w="80" w:type="dxa"/>
-              <w:left w:w="80" w:type="dxa"/>
-              <w:bottom w:w="80" w:type="dxa"/>
-              <w:right w:w="80" w:type="dxa"/>
-            </w:tcMar>
-            <w:vAlign w:val="bottom"/>
-          </w:tcPr>
-          <w:p>
-            <w:pPr>
-              <w:pStyle w:val="BodyA"/>
-              <w:spacing w:after="0" w:line="240" w:lineRule="auto"/>
-            </w:pPr>
-            <w:r>
-              <w:rPr>
-                <w:rStyle w:val="None"/>
-                <w:sz w:val="18"/>
-                <w:szCs w:val="18"/>
-                <w:lang w:val="fr-FR"/>
-              </w:rPr>
-              <w:t xml:space="preserve">Shopping Center </w:t>
             </w:r>
           </w:p>
         </w:tc>
@@ -1216,7 +889,7 @@
                 <w:szCs w:val="18"/>
                 <w:lang w:val="fr-FR"/>
               </w:rPr>
-              <w:t>2015 DEC 08</w:t>
+              <w:t>2015 DEC 09</w:t>
             </w:r>
           </w:p>
         </w:tc>
@@ -1251,7 +924,25 @@
                 <w:szCs w:val="18"/>
                 <w:lang w:val="fr-FR"/>
               </w:rPr>
-              <w:t>UNKNOWN</w:t>
+              <w:t>UN</w:t>
+            </w:r>
+            <w:r>
+              <w:rPr>
+                <w:rStyle w:val="None"/>
+                <w:sz w:val="18"/>
+                <w:szCs w:val="18"/>
+                <w:lang w:val="fr-FR"/>
+              </w:rPr>
+              <w:t>K</w:t>
+            </w:r>
+            <w:r>
+              <w:rPr>
+                <w:rStyle w:val="None"/>
+                <w:sz w:val="18"/>
+                <w:szCs w:val="18"/>
+                <w:lang w:val="fr-FR"/>
+              </w:rPr>
+              <w:t>NOWN</w:t>
             </w:r>
           </w:p>
         </w:tc>
@@ -1356,7 +1047,7 @@
                 <w:szCs w:val="18"/>
                 <w:lang w:val="fr-FR"/>
               </w:rPr>
-              <w:t>Kiev </w:t>
+              <w:t>Kharkiv</w:t>
             </w:r>
           </w:p>
         </w:tc>
@@ -1391,7 +1082,7 @@
                 <w:szCs w:val="18"/>
                 <w:lang w:val="fr-FR"/>
               </w:rPr>
-              <w:t> KIEV</w:t>
+              <w:t>KHARKIV</w:t>
             </w:r>
           </w:p>
         </w:tc>
@@ -1426,7 +1117,7 @@
                 <w:szCs w:val="18"/>
                 <w:lang w:val="fr-FR"/>
               </w:rPr>
-              <w:t>UKRAINE </w:t>
+              <w:t>UKRAINE</w:t>
             </w:r>
           </w:p>
         </w:tc>
@@ -1459,25 +1150,7 @@
                 <w:sz w:val="18"/>
                 <w:szCs w:val="18"/>
               </w:rPr>
-              <w:t>A device was detonated against a restaurant (</w:t>
-            </w:r>
-            <w:proofErr w:type="spellStart"/>
-            <w:r>
-              <w:rPr>
-                <w:rStyle w:val="None"/>
-                <w:sz w:val="18"/>
-                <w:szCs w:val="18"/>
-              </w:rPr>
-              <w:t>L'Kafa</w:t>
-            </w:r>
-            <w:proofErr w:type="spellEnd"/>
-            <w:r>
-              <w:rPr>
-                <w:rStyle w:val="None"/>
-                <w:sz w:val="18"/>
-                <w:szCs w:val="18"/>
-              </w:rPr>
-              <w:t>)</w:t>
+              <w:t>An IED was blown up in front of a ROSHEN shop</w:t>
             </w:r>
           </w:p>
         </w:tc>
@@ -1545,39 +1218,8 @@
                 <w:szCs w:val="18"/>
                 <w:lang w:val="fr-FR"/>
               </w:rPr>
-              <w:t xml:space="preserve">Boulevard </w:t>
-            </w:r>
-            <w:proofErr w:type="spellStart"/>
-            <w:r>
-              <w:rPr>
-                <w:rStyle w:val="None"/>
-                <w:sz w:val="18"/>
-                <w:szCs w:val="18"/>
-                <w:lang w:val="fr-FR"/>
-              </w:rPr>
-              <w:t>Lesi</w:t>
-            </w:r>
-            <w:proofErr w:type="spellEnd"/>
-            <w:r>
-              <w:rPr>
-                <w:rStyle w:val="None"/>
-                <w:sz w:val="18"/>
-                <w:szCs w:val="18"/>
-                <w:lang w:val="fr-FR"/>
-              </w:rPr>
-              <w:t xml:space="preserve"> </w:t>
-            </w:r>
-            <w:proofErr w:type="spellStart"/>
-            <w:r>
-              <w:rPr>
-                <w:rStyle w:val="None"/>
-                <w:sz w:val="18"/>
-                <w:szCs w:val="18"/>
-                <w:lang w:val="fr-FR"/>
-              </w:rPr>
-              <w:t>Ukrainian</w:t>
-            </w:r>
-            <w:proofErr w:type="spellEnd"/>
+              <w:t xml:space="preserve">Shopping Center </w:t>
+            </w:r>
           </w:p>
         </w:tc>
       </w:tr>
@@ -1617,7 +1259,7 @@
                 <w:szCs w:val="18"/>
                 <w:lang w:val="fr-FR"/>
               </w:rPr>
-              <w:t>2015 DEC 07</w:t>
+              <w:t>2015 DEC 08</w:t>
             </w:r>
           </w:p>
         </w:tc>
@@ -1652,7 +1294,25 @@
                 <w:szCs w:val="18"/>
                 <w:lang w:val="fr-FR"/>
               </w:rPr>
-              <w:t>HOAX/FALSE</w:t>
+              <w:t>UN</w:t>
+            </w:r>
+            <w:r>
+              <w:rPr>
+                <w:rStyle w:val="None"/>
+                <w:sz w:val="18"/>
+                <w:szCs w:val="18"/>
+                <w:lang w:val="fr-FR"/>
+              </w:rPr>
+              <w:t>K</w:t>
+            </w:r>
+            <w:r>
+              <w:rPr>
+                <w:rStyle w:val="None"/>
+                <w:sz w:val="18"/>
+                <w:szCs w:val="18"/>
+                <w:lang w:val="fr-FR"/>
+              </w:rPr>
+              <w:t>NOWN</w:t>
             </w:r>
           </w:p>
         </w:tc>
@@ -1757,7 +1417,7 @@
                 <w:szCs w:val="18"/>
                 <w:lang w:val="fr-FR"/>
               </w:rPr>
-              <w:t>Ivano-Frankivsk</w:t>
+              <w:t>Kiev </w:t>
             </w:r>
           </w:p>
         </w:tc>
@@ -1792,7 +1452,7 @@
                 <w:szCs w:val="18"/>
                 <w:lang w:val="fr-FR"/>
               </w:rPr>
-              <w:t>IVANO-FRANKIVSK</w:t>
+              <w:t> KIEV</w:t>
             </w:r>
           </w:p>
         </w:tc>
@@ -1827,7 +1487,7 @@
                 <w:szCs w:val="18"/>
                 <w:lang w:val="fr-FR"/>
               </w:rPr>
-              <w:t>UKRAINE</w:t>
+              <w:t>UKRAINE </w:t>
             </w:r>
           </w:p>
         </w:tc>
@@ -1860,7 +1520,25 @@
                 <w:sz w:val="18"/>
                 <w:szCs w:val="18"/>
               </w:rPr>
-              <w:t>Call reporting IED - First Responders action - no explosive</w:t>
+              <w:t>A device was detonated against a restaurant (</w:t>
+            </w:r>
+            <w:proofErr w:type="spellStart"/>
+            <w:r>
+              <w:rPr>
+                <w:rStyle w:val="None"/>
+                <w:sz w:val="18"/>
+                <w:szCs w:val="18"/>
+              </w:rPr>
+              <w:t>L'Kafa</w:t>
+            </w:r>
+            <w:proofErr w:type="spellEnd"/>
+            <w:r>
+              <w:rPr>
+                <w:rStyle w:val="None"/>
+                <w:sz w:val="18"/>
+                <w:szCs w:val="18"/>
+              </w:rPr>
+              <w:t>)</w:t>
             </w:r>
           </w:p>
         </w:tc>
@@ -1928,8 +1606,39 @@
                 <w:szCs w:val="18"/>
                 <w:lang w:val="fr-FR"/>
               </w:rPr>
-              <w:t>Central Metro/bus station</w:t>
-            </w:r>
+              <w:t xml:space="preserve">Boulevard </w:t>
+            </w:r>
+            <w:proofErr w:type="spellStart"/>
+            <w:r>
+              <w:rPr>
+                <w:rStyle w:val="None"/>
+                <w:sz w:val="18"/>
+                <w:szCs w:val="18"/>
+                <w:lang w:val="fr-FR"/>
+              </w:rPr>
+              <w:t>Lesi</w:t>
+            </w:r>
+            <w:proofErr w:type="spellEnd"/>
+            <w:r>
+              <w:rPr>
+                <w:rStyle w:val="None"/>
+                <w:sz w:val="18"/>
+                <w:szCs w:val="18"/>
+                <w:lang w:val="fr-FR"/>
+              </w:rPr>
+              <w:t xml:space="preserve"> </w:t>
+            </w:r>
+            <w:proofErr w:type="spellStart"/>
+            <w:r>
+              <w:rPr>
+                <w:rStyle w:val="None"/>
+                <w:sz w:val="18"/>
+                <w:szCs w:val="18"/>
+                <w:lang w:val="fr-FR"/>
+              </w:rPr>
+              <w:t>Ukrainian</w:t>
+            </w:r>
+            <w:proofErr w:type="spellEnd"/>
           </w:p>
         </w:tc>
       </w:tr>
@@ -1969,7 +1678,7 @@
                 <w:szCs w:val="18"/>
                 <w:lang w:val="fr-FR"/>
               </w:rPr>
-              <w:t>2015 DEC 02</w:t>
+              <w:t>2015 DEC 07</w:t>
             </w:r>
           </w:p>
         </w:tc>
@@ -2004,7 +1713,7 @@
                 <w:szCs w:val="18"/>
                 <w:lang w:val="fr-FR"/>
               </w:rPr>
-              <w:t>CACHE/FOUND</w:t>
+              <w:t>HOAX/FALSE</w:t>
             </w:r>
           </w:p>
         </w:tc>
@@ -2102,17 +1811,15 @@
               <w:spacing w:after="0" w:line="240" w:lineRule="auto"/>
               <w:jc w:val="center"/>
             </w:pPr>
-            <w:proofErr w:type="spellStart"/>
-            <w:r>
-              <w:rPr>
-                <w:rStyle w:val="None"/>
-                <w:sz w:val="18"/>
-                <w:szCs w:val="18"/>
-                <w:lang w:val="fr-FR"/>
-              </w:rPr>
-              <w:t>Krasnoarmiisk</w:t>
-            </w:r>
-            <w:proofErr w:type="spellEnd"/>
+            <w:r>
+              <w:rPr>
+                <w:rStyle w:val="None"/>
+                <w:sz w:val="18"/>
+                <w:szCs w:val="18"/>
+                <w:lang w:val="fr-FR"/>
+              </w:rPr>
+              <w:t>Ivano-Frankivsk</w:t>
+            </w:r>
           </w:p>
         </w:tc>
         <w:tc>
@@ -2146,7 +1853,7 @@
                 <w:szCs w:val="18"/>
                 <w:lang w:val="fr-FR"/>
               </w:rPr>
-              <w:t>DONETSK</w:t>
+              <w:t>IVANO-FRANKIVSK</w:t>
             </w:r>
           </w:p>
         </w:tc>
@@ -2214,7 +1921,7 @@
                 <w:sz w:val="18"/>
                 <w:szCs w:val="18"/>
               </w:rPr>
-              <w:t>An IED was found and disposed by EOD</w:t>
+              <w:t>Call reporting IED - First Responders action - no explosive</w:t>
             </w:r>
           </w:p>
         </w:tc>
@@ -2280,8 +1987,27 @@
                 <w:rStyle w:val="None"/>
                 <w:sz w:val="18"/>
                 <w:szCs w:val="18"/>
-              </w:rPr>
-              <w:t> </w:t>
+                <w:lang w:val="fr-FR"/>
+              </w:rPr>
+              <w:t>Central Metro/bus st</w:t>
+            </w:r>
+            <w:r>
+              <w:rPr>
+                <w:rStyle w:val="None"/>
+                <w:sz w:val="18"/>
+                <w:szCs w:val="18"/>
+                <w:lang w:val="fr-FR"/>
+              </w:rPr>
+              <w:t>a</w:t>
+            </w:r>
+            <w:r>
+              <w:rPr>
+                <w:rStyle w:val="None"/>
+                <w:sz w:val="18"/>
+                <w:szCs w:val="18"/>
+                <w:lang w:val="fr-FR"/>
+              </w:rPr>
+              <w:t>tion</w:t>
             </w:r>
           </w:p>
         </w:tc>
@@ -2463,7 +2189,25 @@
                 <w:szCs w:val="18"/>
                 <w:lang w:val="fr-FR"/>
               </w:rPr>
-              <w:t>Avdeevka</w:t>
+              <w:t>Kra</w:t>
+            </w:r>
+            <w:r>
+              <w:rPr>
+                <w:rStyle w:val="None"/>
+                <w:sz w:val="18"/>
+                <w:szCs w:val="18"/>
+                <w:lang w:val="fr-FR"/>
+              </w:rPr>
+              <w:t>s</w:t>
+            </w:r>
+            <w:r>
+              <w:rPr>
+                <w:rStyle w:val="None"/>
+                <w:sz w:val="18"/>
+                <w:szCs w:val="18"/>
+                <w:lang w:val="fr-FR"/>
+              </w:rPr>
+              <w:t>noarmiisk</w:t>
             </w:r>
             <w:proofErr w:type="spellEnd"/>
           </w:p>
@@ -2567,7 +2311,7 @@
                 <w:sz w:val="18"/>
                 <w:szCs w:val="18"/>
               </w:rPr>
-              <w:t>A cache with 3 IEDs with TNT was found and cleared</w:t>
+              <w:t>An IED was found and disposed by EOD</w:t>
             </w:r>
           </w:p>
         </w:tc>
@@ -2633,29 +2377,8 @@
                 <w:rStyle w:val="None"/>
                 <w:sz w:val="18"/>
                 <w:szCs w:val="18"/>
-                <w:lang w:val="fr-FR"/>
-              </w:rPr>
-              <w:t xml:space="preserve">Inside an </w:t>
-            </w:r>
-            <w:proofErr w:type="spellStart"/>
-            <w:r>
-              <w:rPr>
-                <w:rStyle w:val="None"/>
-                <w:sz w:val="18"/>
-                <w:szCs w:val="18"/>
-                <w:lang w:val="fr-FR"/>
-              </w:rPr>
-              <w:t>abandoned</w:t>
-            </w:r>
-            <w:proofErr w:type="spellEnd"/>
-            <w:r>
-              <w:rPr>
-                <w:rStyle w:val="None"/>
-                <w:sz w:val="18"/>
-                <w:szCs w:val="18"/>
-                <w:lang w:val="fr-FR"/>
-              </w:rPr>
-              <w:t xml:space="preserve"> house</w:t>
+              </w:rPr>
+              <w:t> </w:t>
             </w:r>
           </w:p>
         </w:tc>
@@ -2731,7 +2454,7 @@
                 <w:szCs w:val="18"/>
                 <w:lang w:val="fr-FR"/>
               </w:rPr>
-              <w:t>UNKNOWN</w:t>
+              <w:t>CACHE/FOUND</w:t>
             </w:r>
           </w:p>
         </w:tc>
@@ -2837,7 +2560,25 @@
                 <w:szCs w:val="18"/>
                 <w:lang w:val="fr-FR"/>
               </w:rPr>
-              <w:t>Uzhgorod</w:t>
+              <w:t>Avdee</w:t>
+            </w:r>
+            <w:r>
+              <w:rPr>
+                <w:rStyle w:val="None"/>
+                <w:sz w:val="18"/>
+                <w:szCs w:val="18"/>
+                <w:lang w:val="fr-FR"/>
+              </w:rPr>
+              <w:t>v</w:t>
+            </w:r>
+            <w:r>
+              <w:rPr>
+                <w:rStyle w:val="None"/>
+                <w:sz w:val="18"/>
+                <w:szCs w:val="18"/>
+                <w:lang w:val="fr-FR"/>
+              </w:rPr>
+              <w:t>ka</w:t>
             </w:r>
             <w:proofErr w:type="spellEnd"/>
           </w:p>
@@ -2873,7 +2614,435 @@
                 <w:szCs w:val="18"/>
                 <w:lang w:val="fr-FR"/>
               </w:rPr>
-              <w:t>ZAKARPATS'KA</w:t>
+              <w:t>DONETSK</w:t>
+            </w:r>
+          </w:p>
+        </w:tc>
+        <w:tc>
+          <w:tcPr>
+            <w:tcW w:w="1097" w:type="dxa"/>
+            <w:tcBorders>
+              <w:top w:val="single" w:sz="4" w:space="0" w:color="000000"/>
+              <w:left w:val="single" w:sz="4" w:space="0" w:color="000000"/>
+              <w:bottom w:val="single" w:sz="4" w:space="0" w:color="000000"/>
+              <w:right w:val="single" w:sz="4" w:space="0" w:color="000000"/>
+            </w:tcBorders>
+            <w:shd w:val="clear" w:color="auto" w:fill="auto"/>
+            <w:tcMar>
+              <w:top w:w="80" w:type="dxa"/>
+              <w:left w:w="80" w:type="dxa"/>
+              <w:bottom w:w="80" w:type="dxa"/>
+              <w:right w:w="80" w:type="dxa"/>
+            </w:tcMar>
+            <w:vAlign w:val="bottom"/>
+          </w:tcPr>
+          <w:p>
+            <w:pPr>
+              <w:pStyle w:val="BodyA"/>
+              <w:spacing w:after="0" w:line="240" w:lineRule="auto"/>
+              <w:jc w:val="center"/>
+            </w:pPr>
+            <w:r>
+              <w:rPr>
+                <w:rStyle w:val="None"/>
+                <w:sz w:val="18"/>
+                <w:szCs w:val="18"/>
+                <w:lang w:val="fr-FR"/>
+              </w:rPr>
+              <w:t>UKRAINE</w:t>
+            </w:r>
+          </w:p>
+        </w:tc>
+        <w:tc>
+          <w:tcPr>
+            <w:tcW w:w="1958" w:type="dxa"/>
+            <w:tcBorders>
+              <w:top w:val="single" w:sz="4" w:space="0" w:color="000000"/>
+              <w:left w:val="single" w:sz="4" w:space="0" w:color="000000"/>
+              <w:bottom w:val="single" w:sz="4" w:space="0" w:color="000000"/>
+              <w:right w:val="single" w:sz="4" w:space="0" w:color="000000"/>
+            </w:tcBorders>
+            <w:shd w:val="clear" w:color="auto" w:fill="auto"/>
+            <w:tcMar>
+              <w:top w:w="80" w:type="dxa"/>
+              <w:left w:w="80" w:type="dxa"/>
+              <w:bottom w:w="80" w:type="dxa"/>
+              <w:right w:w="80" w:type="dxa"/>
+            </w:tcMar>
+            <w:vAlign w:val="bottom"/>
+          </w:tcPr>
+          <w:p>
+            <w:pPr>
+              <w:pStyle w:val="BodyA"/>
+              <w:spacing w:after="0" w:line="240" w:lineRule="auto"/>
+            </w:pPr>
+            <w:r>
+              <w:rPr>
+                <w:rStyle w:val="None"/>
+                <w:sz w:val="18"/>
+                <w:szCs w:val="18"/>
+              </w:rPr>
+              <w:t>A cache with 3 IEDs with TNT was found and cleared</w:t>
+            </w:r>
+          </w:p>
+        </w:tc>
+        <w:tc>
+          <w:tcPr>
+            <w:tcW w:w="275" w:type="dxa"/>
+            <w:tcBorders>
+              <w:top w:val="single" w:sz="4" w:space="0" w:color="000000"/>
+              <w:left w:val="single" w:sz="4" w:space="0" w:color="000000"/>
+              <w:bottom w:val="single" w:sz="4" w:space="0" w:color="000000"/>
+              <w:right w:val="single" w:sz="4" w:space="0" w:color="000000"/>
+            </w:tcBorders>
+            <w:shd w:val="clear" w:color="auto" w:fill="auto"/>
+            <w:tcMar>
+              <w:top w:w="80" w:type="dxa"/>
+              <w:left w:w="80" w:type="dxa"/>
+              <w:bottom w:w="80" w:type="dxa"/>
+              <w:right w:w="80" w:type="dxa"/>
+            </w:tcMar>
+            <w:vAlign w:val="bottom"/>
+          </w:tcPr>
+          <w:p>
+            <w:pPr>
+              <w:pStyle w:val="BodyA"/>
+              <w:spacing w:after="0" w:line="240" w:lineRule="auto"/>
+              <w:jc w:val="center"/>
+            </w:pPr>
+            <w:r>
+              <w:rPr>
+                <w:rStyle w:val="None"/>
+                <w:sz w:val="18"/>
+                <w:szCs w:val="18"/>
+              </w:rPr>
+              <w:t> </w:t>
+            </w:r>
+          </w:p>
+        </w:tc>
+        <w:tc>
+          <w:tcPr>
+            <w:tcW w:w="2029" w:type="dxa"/>
+            <w:tcBorders>
+              <w:top w:val="single" w:sz="4" w:space="0" w:color="000000"/>
+              <w:left w:val="single" w:sz="4" w:space="0" w:color="000000"/>
+              <w:bottom w:val="single" w:sz="4" w:space="0" w:color="000000"/>
+              <w:right w:val="single" w:sz="8" w:space="0" w:color="000000"/>
+            </w:tcBorders>
+            <w:shd w:val="clear" w:color="auto" w:fill="auto"/>
+            <w:tcMar>
+              <w:top w:w="80" w:type="dxa"/>
+              <w:left w:w="80" w:type="dxa"/>
+              <w:bottom w:w="80" w:type="dxa"/>
+              <w:right w:w="80" w:type="dxa"/>
+            </w:tcMar>
+            <w:vAlign w:val="bottom"/>
+          </w:tcPr>
+          <w:p>
+            <w:pPr>
+              <w:pStyle w:val="BodyA"/>
+              <w:spacing w:after="0" w:line="240" w:lineRule="auto"/>
+            </w:pPr>
+            <w:r>
+              <w:rPr>
+                <w:rStyle w:val="None"/>
+                <w:sz w:val="18"/>
+                <w:szCs w:val="18"/>
+                <w:lang w:val="fr-FR"/>
+              </w:rPr>
+              <w:t xml:space="preserve">Inside an </w:t>
+            </w:r>
+            <w:proofErr w:type="spellStart"/>
+            <w:r>
+              <w:rPr>
+                <w:rStyle w:val="None"/>
+                <w:sz w:val="18"/>
+                <w:szCs w:val="18"/>
+                <w:lang w:val="fr-FR"/>
+              </w:rPr>
+              <w:t>abandoned</w:t>
+            </w:r>
+            <w:proofErr w:type="spellEnd"/>
+            <w:r>
+              <w:rPr>
+                <w:rStyle w:val="None"/>
+                <w:sz w:val="18"/>
+                <w:szCs w:val="18"/>
+                <w:lang w:val="fr-FR"/>
+              </w:rPr>
+              <w:t xml:space="preserve"> house</w:t>
+            </w:r>
+          </w:p>
+        </w:tc>
+      </w:tr>
+      <w:tr>
+        <w:trPr>
+          <w:trHeight w:val="620"/>
+          <w:jc w:val="center"/>
+        </w:trPr>
+        <w:tc>
+          <w:tcPr>
+            <w:tcW w:w="708" w:type="dxa"/>
+            <w:tcBorders>
+              <w:top w:val="single" w:sz="4" w:space="0" w:color="000000"/>
+              <w:left w:val="single" w:sz="8" w:space="0" w:color="000000"/>
+              <w:bottom w:val="single" w:sz="4" w:space="0" w:color="000000"/>
+              <w:right w:val="single" w:sz="4" w:space="0" w:color="000000"/>
+            </w:tcBorders>
+            <w:shd w:val="clear" w:color="auto" w:fill="auto"/>
+            <w:tcMar>
+              <w:top w:w="80" w:type="dxa"/>
+              <w:left w:w="80" w:type="dxa"/>
+              <w:bottom w:w="80" w:type="dxa"/>
+              <w:right w:w="80" w:type="dxa"/>
+            </w:tcMar>
+            <w:vAlign w:val="bottom"/>
+          </w:tcPr>
+          <w:p>
+            <w:pPr>
+              <w:pStyle w:val="BodyA"/>
+              <w:spacing w:after="0" w:line="240" w:lineRule="auto"/>
+              <w:jc w:val="center"/>
+            </w:pPr>
+            <w:r>
+              <w:rPr>
+                <w:rStyle w:val="None"/>
+                <w:sz w:val="18"/>
+                <w:szCs w:val="18"/>
+                <w:lang w:val="fr-FR"/>
+              </w:rPr>
+              <w:t>2015 DEC 02</w:t>
+            </w:r>
+          </w:p>
+        </w:tc>
+        <w:tc>
+          <w:tcPr>
+            <w:tcW w:w="897" w:type="dxa"/>
+            <w:tcBorders>
+              <w:top w:val="single" w:sz="4" w:space="0" w:color="000000"/>
+              <w:left w:val="single" w:sz="4" w:space="0" w:color="000000"/>
+              <w:bottom w:val="single" w:sz="4" w:space="0" w:color="000000"/>
+              <w:right w:val="single" w:sz="4" w:space="0" w:color="000000"/>
+            </w:tcBorders>
+            <w:shd w:val="clear" w:color="auto" w:fill="auto"/>
+            <w:tcMar>
+              <w:top w:w="80" w:type="dxa"/>
+              <w:left w:w="80" w:type="dxa"/>
+              <w:bottom w:w="80" w:type="dxa"/>
+              <w:right w:w="80" w:type="dxa"/>
+            </w:tcMar>
+            <w:vAlign w:val="bottom"/>
+          </w:tcPr>
+          <w:p>
+            <w:pPr>
+              <w:pStyle w:val="BodyA"/>
+              <w:spacing w:after="0" w:line="240" w:lineRule="auto"/>
+              <w:jc w:val="center"/>
+            </w:pPr>
+            <w:r>
+              <w:rPr>
+                <w:rStyle w:val="None"/>
+                <w:sz w:val="18"/>
+                <w:szCs w:val="18"/>
+                <w:lang w:val="fr-FR"/>
+              </w:rPr>
+              <w:t>UN</w:t>
+            </w:r>
+            <w:r>
+              <w:rPr>
+                <w:rStyle w:val="None"/>
+                <w:sz w:val="18"/>
+                <w:szCs w:val="18"/>
+                <w:lang w:val="fr-FR"/>
+              </w:rPr>
+              <w:t>K</w:t>
+            </w:r>
+            <w:r>
+              <w:rPr>
+                <w:rStyle w:val="None"/>
+                <w:sz w:val="18"/>
+                <w:szCs w:val="18"/>
+                <w:lang w:val="fr-FR"/>
+              </w:rPr>
+              <w:t>NOWN</w:t>
+            </w:r>
+          </w:p>
+        </w:tc>
+        <w:tc>
+          <w:tcPr>
+            <w:tcW w:w="280" w:type="dxa"/>
+            <w:tcBorders>
+              <w:top w:val="single" w:sz="4" w:space="0" w:color="000000"/>
+              <w:left w:val="single" w:sz="4" w:space="0" w:color="000000"/>
+              <w:bottom w:val="single" w:sz="4" w:space="0" w:color="000000"/>
+              <w:right w:val="single" w:sz="4" w:space="0" w:color="000000"/>
+            </w:tcBorders>
+            <w:shd w:val="clear" w:color="auto" w:fill="auto"/>
+            <w:tcMar>
+              <w:top w:w="80" w:type="dxa"/>
+              <w:left w:w="80" w:type="dxa"/>
+              <w:bottom w:w="80" w:type="dxa"/>
+              <w:right w:w="80" w:type="dxa"/>
+            </w:tcMar>
+            <w:vAlign w:val="bottom"/>
+          </w:tcPr>
+          <w:p>
+            <w:pPr>
+              <w:pStyle w:val="BodyA"/>
+              <w:spacing w:after="0" w:line="240" w:lineRule="auto"/>
+              <w:jc w:val="center"/>
+            </w:pPr>
+            <w:r>
+              <w:rPr>
+                <w:rStyle w:val="None"/>
+                <w:sz w:val="18"/>
+                <w:szCs w:val="18"/>
+                <w:lang w:val="fr-FR"/>
+              </w:rPr>
+              <w:t>0</w:t>
+            </w:r>
+          </w:p>
+        </w:tc>
+        <w:tc>
+          <w:tcPr>
+            <w:tcW w:w="279" w:type="dxa"/>
+            <w:tcBorders>
+              <w:top w:val="single" w:sz="4" w:space="0" w:color="000000"/>
+              <w:left w:val="single" w:sz="4" w:space="0" w:color="000000"/>
+              <w:bottom w:val="single" w:sz="4" w:space="0" w:color="000000"/>
+              <w:right w:val="single" w:sz="4" w:space="0" w:color="000000"/>
+            </w:tcBorders>
+            <w:shd w:val="clear" w:color="auto" w:fill="auto"/>
+            <w:tcMar>
+              <w:top w:w="80" w:type="dxa"/>
+              <w:left w:w="80" w:type="dxa"/>
+              <w:bottom w:w="80" w:type="dxa"/>
+              <w:right w:w="80" w:type="dxa"/>
+            </w:tcMar>
+            <w:vAlign w:val="bottom"/>
+          </w:tcPr>
+          <w:p>
+            <w:pPr>
+              <w:pStyle w:val="BodyA"/>
+              <w:spacing w:after="0" w:line="240" w:lineRule="auto"/>
+              <w:jc w:val="center"/>
+            </w:pPr>
+            <w:r>
+              <w:rPr>
+                <w:rStyle w:val="None"/>
+                <w:sz w:val="18"/>
+                <w:szCs w:val="18"/>
+                <w:lang w:val="fr-FR"/>
+              </w:rPr>
+              <w:t>0</w:t>
+            </w:r>
+          </w:p>
+        </w:tc>
+        <w:tc>
+          <w:tcPr>
+            <w:tcW w:w="853" w:type="dxa"/>
+            <w:tcBorders>
+              <w:top w:val="single" w:sz="4" w:space="0" w:color="000000"/>
+              <w:left w:val="single" w:sz="4" w:space="0" w:color="000000"/>
+              <w:bottom w:val="single" w:sz="4" w:space="0" w:color="000000"/>
+              <w:right w:val="single" w:sz="4" w:space="0" w:color="000000"/>
+            </w:tcBorders>
+            <w:shd w:val="clear" w:color="auto" w:fill="auto"/>
+            <w:tcMar>
+              <w:top w:w="80" w:type="dxa"/>
+              <w:left w:w="80" w:type="dxa"/>
+              <w:bottom w:w="80" w:type="dxa"/>
+              <w:right w:w="80" w:type="dxa"/>
+            </w:tcMar>
+            <w:vAlign w:val="bottom"/>
+          </w:tcPr>
+          <w:p>
+            <w:pPr>
+              <w:pStyle w:val="BodyA"/>
+              <w:spacing w:after="0" w:line="240" w:lineRule="auto"/>
+              <w:jc w:val="center"/>
+            </w:pPr>
+            <w:proofErr w:type="spellStart"/>
+            <w:r>
+              <w:rPr>
+                <w:rStyle w:val="None"/>
+                <w:sz w:val="18"/>
+                <w:szCs w:val="18"/>
+                <w:lang w:val="fr-FR"/>
+              </w:rPr>
+              <w:t>Uzhg</w:t>
+            </w:r>
+            <w:r>
+              <w:rPr>
+                <w:rStyle w:val="None"/>
+                <w:sz w:val="18"/>
+                <w:szCs w:val="18"/>
+                <w:lang w:val="fr-FR"/>
+              </w:rPr>
+              <w:t>o</w:t>
+            </w:r>
+            <w:r>
+              <w:rPr>
+                <w:rStyle w:val="None"/>
+                <w:sz w:val="18"/>
+                <w:szCs w:val="18"/>
+                <w:lang w:val="fr-FR"/>
+              </w:rPr>
+              <w:t>rod</w:t>
+            </w:r>
+            <w:proofErr w:type="spellEnd"/>
+          </w:p>
+        </w:tc>
+        <w:tc>
+          <w:tcPr>
+            <w:tcW w:w="982" w:type="dxa"/>
+            <w:tcBorders>
+              <w:top w:val="single" w:sz="4" w:space="0" w:color="000000"/>
+              <w:left w:val="single" w:sz="4" w:space="0" w:color="000000"/>
+              <w:bottom w:val="single" w:sz="4" w:space="0" w:color="000000"/>
+              <w:right w:val="single" w:sz="4" w:space="0" w:color="000000"/>
+            </w:tcBorders>
+            <w:shd w:val="clear" w:color="auto" w:fill="auto"/>
+            <w:tcMar>
+              <w:top w:w="80" w:type="dxa"/>
+              <w:left w:w="80" w:type="dxa"/>
+              <w:bottom w:w="80" w:type="dxa"/>
+              <w:right w:w="80" w:type="dxa"/>
+            </w:tcMar>
+            <w:vAlign w:val="bottom"/>
+          </w:tcPr>
+          <w:p>
+            <w:pPr>
+              <w:pStyle w:val="BodyA"/>
+              <w:spacing w:after="0" w:line="240" w:lineRule="auto"/>
+              <w:jc w:val="center"/>
+            </w:pPr>
+            <w:r>
+              <w:rPr>
+                <w:rStyle w:val="None"/>
+                <w:sz w:val="18"/>
+                <w:szCs w:val="18"/>
+                <w:lang w:val="fr-FR"/>
+              </w:rPr>
+              <w:t>ZAKA</w:t>
+            </w:r>
+            <w:r>
+              <w:rPr>
+                <w:rStyle w:val="None"/>
+                <w:sz w:val="18"/>
+                <w:szCs w:val="18"/>
+                <w:lang w:val="fr-FR"/>
+              </w:rPr>
+              <w:t>R</w:t>
+            </w:r>
+            <w:r>
+              <w:rPr>
+                <w:rStyle w:val="None"/>
+                <w:sz w:val="18"/>
+                <w:szCs w:val="18"/>
+                <w:lang w:val="fr-FR"/>
+              </w:rPr>
+              <w:t>PATS'KA</w:t>
             </w:r>
           </w:p>
         </w:tc>
@@ -3061,7 +3230,13 @@
       </w:r>
       <w:proofErr w:type="spellEnd"/>
       <w:r>
-        <w:t xml:space="preserve"> data about the various regions of Ukraine as we expect some of this information might be displayed on a map. We have found two potentially suitable Ukraine map data files.</w:t>
+        <w:t xml:space="preserve"> data about the various regions of Ukraine as we expect some of this info</w:t>
+      </w:r>
+      <w:r>
+        <w:t>r</w:t>
+      </w:r>
+      <w:r>
+        <w:t>mation might be displayed on a map. We have found two potentially suitable Ukraine map data files.</w:t>
       </w:r>
     </w:p>
     <w:p>
@@ -3105,7 +3280,19 @@
         <w:rPr>
           <w:rStyle w:val="None"/>
         </w:rPr>
-        <w:t>), as well as the monthly wages by region from 1995 to 2015 (</w:t>
+        <w:t>), as well as the monthly wa</w:t>
+      </w:r>
+      <w:r>
+        <w:rPr>
+          <w:rStyle w:val="None"/>
+        </w:rPr>
+        <w:t>g</w:t>
+      </w:r>
+      <w:r>
+        <w:rPr>
+          <w:rStyle w:val="None"/>
+        </w:rPr>
+        <w:t>es by region from 1995 to 2015 (</w:t>
       </w:r>
       <w:hyperlink r:id="rId6" w:history="1">
         <w:r>
@@ -3189,7 +3376,13 @@
         <w:spacing w:after="0" w:line="240" w:lineRule="auto"/>
       </w:pPr>
       <w:r>
-        <w:t xml:space="preserve">Since the Ukraine started with the removal from power of the previously elected president Viktor Yanukovych, we wish to provide the user with an underlying political map, based on the 2010 presidential elections. The source data has the same geographical grain as our main data set (region). Source: </w:t>
+        <w:t>Since the Ukraine started with the removal from power of the previously elected president Viktor Yan</w:t>
+      </w:r>
+      <w:r>
+        <w:t>u</w:t>
+      </w:r>
+      <w:r>
+        <w:t xml:space="preserve">kovych, we wish to provide the user with an underlying political map, based on the 2010 presidential elections. The source data has the same geographical grain as our main data set (region). Source: </w:t>
       </w:r>
       <w:hyperlink r:id="rId9" w:history="1">
         <w:r>
@@ -3303,7 +3496,13 @@
         </w:rPr>
       </w:pPr>
       <w:r>
-        <w:t xml:space="preserve">We will consider using this UN report in order to provide additional key facts about the Ukraine conflict (number of casualties and injuries by month), as well as to try to establish a relation between the number of casualties and injuries and the number if IED explosions. Source: </w:t>
+        <w:t>We will consider using this UN report in order to provide additional key facts about the Ukraine conflict (number of casualties and injuries by month), as well as to try to establish a relation between the nu</w:t>
+      </w:r>
+      <w:r>
+        <w:t>m</w:t>
+      </w:r>
+      <w:r>
+        <w:t xml:space="preserve">ber of casualties and injuries and the number if IED explosions. Source: </w:t>
       </w:r>
       <w:hyperlink r:id="rId11" w:history="1">
         <w:r>
@@ -3343,6 +3542,8 @@
           <w:rStyle w:val="None"/>
         </w:rPr>
       </w:pPr>
+      <w:bookmarkStart w:id="0" w:name="_GoBack"/>
+      <w:bookmarkEnd w:id="0"/>
       <w:r>
         <w:rPr>
           <w:rStyle w:val="None"/>
@@ -3386,7 +3587,13 @@
         <w:pStyle w:val="BodyA"/>
       </w:pPr>
       <w:r>
-        <w:t>Using Tableau, we explored the number of events, of persons killed and of persons wounded by region. The events are colored by type, which also highlights the presence of data errors like the “UNKKNOWN” label. We also explored the number of events happening in the 2014-2015 time period for each event type.</w:t>
+        <w:t>Using Tableau, we explored the number of events, of persons killed and of persons wounded by region. The events are colored by type, which also highlights the presence of data errors like the “U</w:t>
+      </w:r>
+      <w:r>
+        <w:t>N</w:t>
+      </w:r>
+      <w:r>
+        <w:t>KKNOWN” label. We also explored the number of events happening in the 2014-2015 time period for each event type.</w:t>
       </w:r>
     </w:p>
     <w:p>
@@ -3545,7 +3752,13 @@
         <w:t>exts</w:t>
       </w:r>
       <w:r>
-        <w:t xml:space="preserve"> (details and remarks fields) and see the</w:t>
+        <w:t xml:space="preserve"> (details and r</w:t>
+      </w:r>
+      <w:r>
+        <w:t>e</w:t>
+      </w:r>
+      <w:r>
+        <w:t>marks fields) and see the</w:t>
       </w:r>
       <w:r>
         <w:t xml:space="preserve"> ones which h</w:t>
@@ -3805,7 +4018,13 @@
         <w:pStyle w:val="BodyA"/>
       </w:pPr>
       <w:r>
-        <w:t>Directly on the web, we found a Ukraine map showing the percentage of Russian speakers by regions. This should correspond to the data on language that is available in the Ukraine census data.</w:t>
+        <w:t>Directly on the web, we found a Ukraine map showing the percentage of Russian speakers by r</w:t>
+      </w:r>
+      <w:r>
+        <w:t>e</w:t>
+      </w:r>
+      <w:r>
+        <w:t>gions. This should correspond to the data on language that is available in the Ukraine census data.</w:t>
       </w:r>
     </w:p>
     <w:p>

</xml_diff>